<commit_message>
Update Server communication protocol.docx
</commit_message>
<xml_diff>
--- a/Server communication protocol.docx
+++ b/Server communication protocol.docx
@@ -102,13 +102,8 @@
           </w:tcPr>
           <w:p>
             <w:r>
-              <w:t xml:space="preserve">Server </w:t>
-            </w:r>
-            <w:proofErr w:type="spellStart"/>
-            <w:r>
-              <w:t>commandID</w:t>
-            </w:r>
-            <w:proofErr w:type="spellEnd"/>
+              <w:t>Server commandID</w:t>
+            </w:r>
           </w:p>
         </w:tc>
         <w:tc>
@@ -285,16 +280,8 @@
           </w:tcPr>
           <w:p>
             <w:r>
-              <w:t>client</w:t>
-            </w:r>
-            <w:r>
-              <w:t xml:space="preserve"> </w:t>
-            </w:r>
-            <w:proofErr w:type="spellStart"/>
-            <w:r>
-              <w:t>commandID</w:t>
-            </w:r>
-            <w:proofErr w:type="spellEnd"/>
+              <w:t>client commandID</w:t>
+            </w:r>
           </w:p>
         </w:tc>
         <w:tc>
@@ -317,8 +304,6 @@
             <w:r>
               <w:t>1</w:t>
             </w:r>
-            <w:bookmarkStart w:id="0" w:name="_GoBack"/>
-            <w:bookmarkEnd w:id="0"/>
           </w:p>
         </w:tc>
         <w:tc>
@@ -354,10 +339,7 @@
           </w:tcPr>
           <w:p>
             <w:r>
-              <w:t>2</w:t>
-            </w:r>
-            <w:r>
-              <w:t>-19</w:t>
+              <w:t>2-19</w:t>
             </w:r>
           </w:p>
         </w:tc>
@@ -394,15 +376,7 @@
         </w:numPr>
       </w:pPr>
       <w:r>
-        <w:t xml:space="preserve">When the first client </w:t>
-      </w:r>
-      <w:proofErr w:type="gramStart"/>
-      <w:r>
-        <w:t>is connected with</w:t>
-      </w:r>
-      <w:proofErr w:type="gramEnd"/>
-      <w:r>
-        <w:t xml:space="preserve"> the correct version, the server will send this message to notify the client that they are the admin:</w:t>
+        <w:t>When the first client is connected with the correct version, the server will send this message to notify the client that they are the admin:</w:t>
       </w:r>
     </w:p>
     <w:p>
@@ -618,13 +592,8 @@
           </w:tcPr>
           <w:p>
             <w:r>
-              <w:t xml:space="preserve">Server </w:t>
-            </w:r>
-            <w:proofErr w:type="spellStart"/>
-            <w:r>
-              <w:t>commandID</w:t>
-            </w:r>
-            <w:proofErr w:type="spellEnd"/>
+              <w:t>Server commandID</w:t>
+            </w:r>
           </w:p>
         </w:tc>
         <w:tc>
@@ -654,11 +623,9 @@
             <w:tcW w:w="3117" w:type="dxa"/>
           </w:tcPr>
           <w:p>
-            <w:proofErr w:type="spellStart"/>
             <w:r>
               <w:t>GunID</w:t>
             </w:r>
-            <w:proofErr w:type="spellEnd"/>
           </w:p>
         </w:tc>
         <w:tc>
@@ -1025,15 +992,7 @@
         <w:t xml:space="preserve">send </w:t>
       </w:r>
       <w:r>
-        <w:t xml:space="preserve">a </w:t>
-      </w:r>
-      <w:proofErr w:type="gramStart"/>
-      <w:r>
-        <w:t>20 byte</w:t>
-      </w:r>
-      <w:proofErr w:type="gramEnd"/>
-      <w:r>
-        <w:t xml:space="preserve"> </w:t>
+        <w:t xml:space="preserve">a 20 byte </w:t>
       </w:r>
       <w:r>
         <w:t xml:space="preserve">message </w:t>
@@ -1455,13 +1414,8 @@
           </w:tcPr>
           <w:p>
             <w:r>
-              <w:t xml:space="preserve">Client </w:t>
-            </w:r>
-            <w:proofErr w:type="spellStart"/>
-            <w:r>
-              <w:t>commandID</w:t>
-            </w:r>
-            <w:proofErr w:type="spellEnd"/>
+              <w:t>Client commandID</w:t>
+            </w:r>
           </w:p>
         </w:tc>
         <w:tc>
@@ -1584,7 +1538,79 @@
           </w:tcPr>
           <w:p>
             <w:r>
-              <w:t>13-19</w:t>
+              <w:t>13</w:t>
+            </w:r>
+          </w:p>
+        </w:tc>
+        <w:tc>
+          <w:tcPr>
+            <w:tcW w:w="3117" w:type="dxa"/>
+          </w:tcPr>
+          <w:p>
+            <w:r>
+              <w:t>Kills</w:t>
+            </w:r>
+          </w:p>
+        </w:tc>
+        <w:tc>
+          <w:tcPr>
+            <w:tcW w:w="3117" w:type="dxa"/>
+          </w:tcPr>
+          <w:p>
+            <w:r>
+              <w:t>Kills this player has made. To make joining mid-game possible</w:t>
+            </w:r>
+          </w:p>
+        </w:tc>
+      </w:tr>
+      <w:tr>
+        <w:tc>
+          <w:tcPr>
+            <w:tcW w:w="3116" w:type="dxa"/>
+          </w:tcPr>
+          <w:p>
+            <w:r>
+              <w:t>14</w:t>
+            </w:r>
+          </w:p>
+        </w:tc>
+        <w:tc>
+          <w:tcPr>
+            <w:tcW w:w="3117" w:type="dxa"/>
+          </w:tcPr>
+          <w:p>
+            <w:r>
+              <w:t>Deaths</w:t>
+            </w:r>
+          </w:p>
+        </w:tc>
+        <w:tc>
+          <w:tcPr>
+            <w:tcW w:w="3117" w:type="dxa"/>
+          </w:tcPr>
+          <w:p>
+            <w:r>
+              <w:t>Deaths</w:t>
+            </w:r>
+            <w:r>
+              <w:t xml:space="preserve"> this player has made. To make joining mid-game possible</w:t>
+            </w:r>
+          </w:p>
+        </w:tc>
+      </w:tr>
+      <w:tr>
+        <w:tc>
+          <w:tcPr>
+            <w:tcW w:w="3116" w:type="dxa"/>
+          </w:tcPr>
+          <w:p>
+            <w:r>
+              <w:t>15</w:t>
+            </w:r>
+            <w:bookmarkStart w:id="0" w:name="_GoBack"/>
+            <w:bookmarkEnd w:id="0"/>
+            <w:r>
+              <w:t>-19</w:t>
             </w:r>
           </w:p>
         </w:tc>
@@ -1686,17 +1712,17 @@
           </w:tcPr>
           <w:p>
             <w:r>
-              <w:t>Server commandID</w:t>
-            </w:r>
-          </w:p>
-        </w:tc>
-        <w:tc>
-          <w:tcPr>
-            <w:tcW w:w="3117" w:type="dxa"/>
-          </w:tcPr>
-          <w:p>
-            <w:r>
-              <w:t>3</w:t>
+              <w:t>Client commandID</w:t>
+            </w:r>
+          </w:p>
+        </w:tc>
+        <w:tc>
+          <w:tcPr>
+            <w:tcW w:w="3117" w:type="dxa"/>
+          </w:tcPr>
+          <w:p>
+            <w:r>
+              <w:t>1</w:t>
             </w:r>
           </w:p>
         </w:tc>
@@ -1760,19 +1786,7 @@
           </w:tcPr>
           <w:p>
             <w:r>
-              <w:t>0 if FFA</w:t>
-            </w:r>
-            <w:r>
-              <w:t>.</w:t>
-            </w:r>
-            <w:r>
-              <w:t xml:space="preserve"> Otherwise, depending on game information received, can be from </w:t>
-            </w:r>
-            <w:r>
-              <w:t>1</w:t>
-            </w:r>
-            <w:r>
-              <w:t>-8.</w:t>
+              <w:t>0 if FFA. Otherwise, depending on game information received, can be from 1-8.</w:t>
             </w:r>
           </w:p>
         </w:tc>
@@ -1816,6 +1830,7 @@
           </w:tcPr>
           <w:p>
             <w:r>
+              <w:lastRenderedPageBreak/>
               <w:t>13</w:t>
             </w:r>
           </w:p>
@@ -1825,40 +1840,94 @@
             <w:tcW w:w="3117" w:type="dxa"/>
           </w:tcPr>
           <w:p>
-            <w:proofErr w:type="spellStart"/>
             <w:r>
               <w:t>GunID</w:t>
             </w:r>
-            <w:proofErr w:type="spellEnd"/>
-          </w:p>
-        </w:tc>
-        <w:tc>
-          <w:tcPr>
-            <w:tcW w:w="3117" w:type="dxa"/>
-          </w:tcPr>
-          <w:p>
-            <w:proofErr w:type="spellStart"/>
+          </w:p>
+        </w:tc>
+        <w:tc>
+          <w:tcPr>
+            <w:tcW w:w="3117" w:type="dxa"/>
+          </w:tcPr>
+          <w:p>
             <w:r>
               <w:t>GunID</w:t>
             </w:r>
-            <w:proofErr w:type="spellEnd"/>
-          </w:p>
-        </w:tc>
-      </w:tr>
-      <w:tr>
-        <w:tc>
-          <w:tcPr>
-            <w:tcW w:w="3116" w:type="dxa"/>
-          </w:tcPr>
-          <w:p>
-            <w:r>
-              <w:t>1</w:t>
-            </w:r>
-            <w:r>
-              <w:t>4</w:t>
-            </w:r>
-            <w:r>
-              <w:t>-19</w:t>
+          </w:p>
+        </w:tc>
+      </w:tr>
+      <w:tr>
+        <w:tc>
+          <w:tcPr>
+            <w:tcW w:w="3116" w:type="dxa"/>
+          </w:tcPr>
+          <w:p>
+            <w:r>
+              <w:t>14</w:t>
+            </w:r>
+          </w:p>
+        </w:tc>
+        <w:tc>
+          <w:tcPr>
+            <w:tcW w:w="3117" w:type="dxa"/>
+          </w:tcPr>
+          <w:p>
+            <w:r>
+              <w:t>Kills</w:t>
+            </w:r>
+          </w:p>
+        </w:tc>
+        <w:tc>
+          <w:tcPr>
+            <w:tcW w:w="3117" w:type="dxa"/>
+          </w:tcPr>
+          <w:p>
+            <w:r>
+              <w:t>Kills this player has made. To make joining mid-game possible</w:t>
+            </w:r>
+          </w:p>
+        </w:tc>
+      </w:tr>
+      <w:tr>
+        <w:tc>
+          <w:tcPr>
+            <w:tcW w:w="3116" w:type="dxa"/>
+          </w:tcPr>
+          <w:p>
+            <w:r>
+              <w:t>15</w:t>
+            </w:r>
+          </w:p>
+        </w:tc>
+        <w:tc>
+          <w:tcPr>
+            <w:tcW w:w="3117" w:type="dxa"/>
+          </w:tcPr>
+          <w:p>
+            <w:r>
+              <w:t>Deaths</w:t>
+            </w:r>
+          </w:p>
+        </w:tc>
+        <w:tc>
+          <w:tcPr>
+            <w:tcW w:w="3117" w:type="dxa"/>
+          </w:tcPr>
+          <w:p>
+            <w:r>
+              <w:t>Deaths this player has made. To make joining mid-game possible</w:t>
+            </w:r>
+          </w:p>
+        </w:tc>
+      </w:tr>
+      <w:tr>
+        <w:tc>
+          <w:tcPr>
+            <w:tcW w:w="3116" w:type="dxa"/>
+          </w:tcPr>
+          <w:p>
+            <w:r>
+              <w:t>16-19</w:t>
             </w:r>
           </w:p>
         </w:tc>
@@ -1881,26 +1950,6 @@
               <w:t>0</w:t>
             </w:r>
           </w:p>
-        </w:tc>
-      </w:tr>
-      <w:tr>
-        <w:tc>
-          <w:tcPr>
-            <w:tcW w:w="3116" w:type="dxa"/>
-          </w:tcPr>
-          <w:p/>
-        </w:tc>
-        <w:tc>
-          <w:tcPr>
-            <w:tcW w:w="3117" w:type="dxa"/>
-          </w:tcPr>
-          <w:p/>
-        </w:tc>
-        <w:tc>
-          <w:tcPr>
-            <w:tcW w:w="3117" w:type="dxa"/>
-          </w:tcPr>
-          <w:p/>
         </w:tc>
       </w:tr>
     </w:tbl>
@@ -1914,16 +1963,10 @@
         </w:numPr>
       </w:pPr>
       <w:r>
-        <w:lastRenderedPageBreak/>
         <w:t xml:space="preserve">Players will then be sent to a lobby page. </w:t>
       </w:r>
-      <w:proofErr w:type="gramStart"/>
       <w:r>
-        <w:t>The</w:t>
-      </w:r>
-      <w:proofErr w:type="gramEnd"/>
-      <w:r>
-        <w:t xml:space="preserve"> will wait for the admin to press the start button. Once the start button has been pressed, this packet will be sent by the admin to the server:</w:t>
+        <w:t>The will wait for the admin to press the start button. Once the start button has been pressed, this packet will be sent by the admin to the server:</w:t>
       </w:r>
     </w:p>
     <w:tbl>
@@ -1989,13 +2032,8 @@
           </w:tcPr>
           <w:p>
             <w:r>
-              <w:t xml:space="preserve">Client </w:t>
-            </w:r>
-            <w:proofErr w:type="spellStart"/>
-            <w:r>
-              <w:t>commandID</w:t>
-            </w:r>
-            <w:proofErr w:type="spellEnd"/>
+              <w:t>Client commandID</w:t>
+            </w:r>
           </w:p>
         </w:tc>
         <w:tc>
@@ -2079,13 +2117,8 @@
               <w:t>server</w:t>
             </w:r>
             <w:r>
-              <w:t xml:space="preserve"> </w:t>
-            </w:r>
-            <w:proofErr w:type="spellStart"/>
-            <w:r>
-              <w:t>commandID</w:t>
-            </w:r>
-            <w:proofErr w:type="spellEnd"/>
+              <w:t xml:space="preserve"> commandID</w:t>
+            </w:r>
           </w:p>
         </w:tc>
         <w:tc>
@@ -2222,13 +2255,8 @@
           </w:tcPr>
           <w:p>
             <w:r>
-              <w:t xml:space="preserve">Client </w:t>
-            </w:r>
-            <w:proofErr w:type="spellStart"/>
-            <w:r>
-              <w:t>commandID</w:t>
-            </w:r>
-            <w:proofErr w:type="spellEnd"/>
+              <w:t>Client commandID</w:t>
+            </w:r>
           </w:p>
         </w:tc>
         <w:tc>
@@ -2267,13 +2295,8 @@
           </w:tcPr>
           <w:p>
             <w:r>
-              <w:t xml:space="preserve">Client Shooting </w:t>
-            </w:r>
-            <w:proofErr w:type="spellStart"/>
-            <w:r>
-              <w:t>gunID</w:t>
-            </w:r>
-            <w:proofErr w:type="spellEnd"/>
+              <w:t>Client Shooting gunID</w:t>
+            </w:r>
           </w:p>
         </w:tc>
         <w:tc>
@@ -2309,13 +2332,8 @@
           </w:tcPr>
           <w:p>
             <w:r>
-              <w:t xml:space="preserve">Client hit </w:t>
-            </w:r>
-            <w:proofErr w:type="spellStart"/>
-            <w:r>
-              <w:t>gunID</w:t>
-            </w:r>
-            <w:proofErr w:type="spellEnd"/>
+              <w:t>Client hit gunID</w:t>
+            </w:r>
           </w:p>
         </w:tc>
         <w:tc>
@@ -2451,13 +2469,8 @@
           </w:tcPr>
           <w:p>
             <w:r>
-              <w:t xml:space="preserve">Client </w:t>
-            </w:r>
-            <w:proofErr w:type="spellStart"/>
-            <w:r>
-              <w:t>commandID</w:t>
-            </w:r>
-            <w:proofErr w:type="spellEnd"/>
+              <w:t>Client commandID</w:t>
+            </w:r>
           </w:p>
         </w:tc>
         <w:tc>
@@ -2496,13 +2509,8 @@
           </w:tcPr>
           <w:p>
             <w:r>
-              <w:t xml:space="preserve">Client Shooting </w:t>
-            </w:r>
-            <w:proofErr w:type="spellStart"/>
-            <w:r>
-              <w:t>gunID</w:t>
-            </w:r>
-            <w:proofErr w:type="spellEnd"/>
+              <w:t>Client Shooting gunID</w:t>
+            </w:r>
           </w:p>
         </w:tc>
         <w:tc>
@@ -2538,13 +2546,8 @@
           </w:tcPr>
           <w:p>
             <w:r>
-              <w:t xml:space="preserve">Client hit </w:t>
-            </w:r>
-            <w:proofErr w:type="spellStart"/>
-            <w:r>
-              <w:t>gunID</w:t>
-            </w:r>
-            <w:proofErr w:type="spellEnd"/>
+              <w:t>Client hit gunID</w:t>
+            </w:r>
           </w:p>
         </w:tc>
         <w:tc>
@@ -2570,6 +2573,7 @@
           </w:tcPr>
           <w:p>
             <w:r>
+              <w:lastRenderedPageBreak/>
               <w:t>3-19</w:t>
             </w:r>
           </w:p>
@@ -2675,13 +2679,8 @@
           </w:tcPr>
           <w:p>
             <w:r>
-              <w:t xml:space="preserve">Client </w:t>
-            </w:r>
-            <w:proofErr w:type="spellStart"/>
-            <w:r>
-              <w:t>commandID</w:t>
-            </w:r>
-            <w:proofErr w:type="spellEnd"/>
+              <w:t>Client commandID</w:t>
+            </w:r>
           </w:p>
         </w:tc>
         <w:tc>
@@ -2720,13 +2719,8 @@
           </w:tcPr>
           <w:p>
             <w:r>
-              <w:t xml:space="preserve">Client Shooting </w:t>
-            </w:r>
-            <w:proofErr w:type="spellStart"/>
-            <w:r>
-              <w:t>gunID</w:t>
-            </w:r>
-            <w:proofErr w:type="spellEnd"/>
+              <w:t>Client Shooting gunID</w:t>
+            </w:r>
           </w:p>
         </w:tc>
         <w:tc>
@@ -2768,13 +2762,8 @@
               <w:t>killed</w:t>
             </w:r>
             <w:r>
-              <w:t xml:space="preserve"> </w:t>
-            </w:r>
-            <w:proofErr w:type="spellStart"/>
-            <w:r>
-              <w:t>gunID</w:t>
-            </w:r>
-            <w:proofErr w:type="spellEnd"/>
+              <w:t xml:space="preserve"> gunID</w:t>
+            </w:r>
           </w:p>
         </w:tc>
         <w:tc>
@@ -2901,16 +2890,8 @@
           </w:tcPr>
           <w:p>
             <w:r>
-              <w:t>server</w:t>
-            </w:r>
-            <w:r>
-              <w:t xml:space="preserve"> </w:t>
-            </w:r>
-            <w:proofErr w:type="spellStart"/>
-            <w:r>
-              <w:t>commandID</w:t>
-            </w:r>
-            <w:proofErr w:type="spellEnd"/>
+              <w:t>server commandID</w:t>
+            </w:r>
           </w:p>
         </w:tc>
         <w:tc>
@@ -2946,13 +2927,8 @@
           </w:tcPr>
           <w:p>
             <w:r>
-              <w:t xml:space="preserve">Client Shooting </w:t>
-            </w:r>
-            <w:proofErr w:type="spellStart"/>
-            <w:r>
-              <w:t>gunID</w:t>
-            </w:r>
-            <w:proofErr w:type="spellEnd"/>
+              <w:t>Client Shooting gunID</w:t>
+            </w:r>
           </w:p>
         </w:tc>
         <w:tc>
@@ -2988,19 +2964,8 @@
           </w:tcPr>
           <w:p>
             <w:r>
-              <w:t xml:space="preserve">Client </w:t>
-            </w:r>
-            <w:r>
-              <w:t>killed</w:t>
-            </w:r>
-            <w:r>
-              <w:t xml:space="preserve"> </w:t>
-            </w:r>
-            <w:proofErr w:type="spellStart"/>
-            <w:r>
-              <w:t>gunID</w:t>
-            </w:r>
-            <w:proofErr w:type="spellEnd"/>
+              <w:t>Client killed gunID</w:t>
+            </w:r>
           </w:p>
         </w:tc>
         <w:tc>
@@ -3147,13 +3112,8 @@
           </w:tcPr>
           <w:p>
             <w:r>
-              <w:t xml:space="preserve">Client </w:t>
-            </w:r>
-            <w:proofErr w:type="spellStart"/>
-            <w:r>
-              <w:t>commandID</w:t>
-            </w:r>
-            <w:proofErr w:type="spellEnd"/>
+              <w:t>Client commandID</w:t>
+            </w:r>
           </w:p>
         </w:tc>
         <w:tc>
@@ -3266,16 +3226,8 @@
           </w:tcPr>
           <w:p>
             <w:r>
-              <w:t>server</w:t>
-            </w:r>
-            <w:r>
-              <w:t xml:space="preserve"> </w:t>
-            </w:r>
-            <w:proofErr w:type="spellStart"/>
-            <w:r>
-              <w:t>commandID</w:t>
-            </w:r>
-            <w:proofErr w:type="spellEnd"/>
+              <w:t>server commandID</w:t>
+            </w:r>
           </w:p>
         </w:tc>
         <w:tc>
@@ -3344,7 +3296,6 @@
     <w:p/>
     <w:p>
       <w:r>
-        <w:lastRenderedPageBreak/>
         <w:t>If a player disconnects, forcibly or otherwise, the server will send a message to all clients to remove that player off their lists:</w:t>
       </w:r>
     </w:p>
@@ -3408,13 +3359,8 @@
           </w:tcPr>
           <w:p>
             <w:r>
-              <w:t xml:space="preserve">Server </w:t>
-            </w:r>
-            <w:proofErr w:type="spellStart"/>
-            <w:r>
-              <w:t>commandID</w:t>
-            </w:r>
-            <w:proofErr w:type="spellEnd"/>
+              <w:t>Server commandID</w:t>
+            </w:r>
           </w:p>
         </w:tc>
         <w:tc>
@@ -3445,13 +3391,8 @@
           </w:tcPr>
           <w:p>
             <w:r>
-              <w:t xml:space="preserve">Disconnected player’s </w:t>
-            </w:r>
-            <w:proofErr w:type="spellStart"/>
-            <w:r>
-              <w:t>gunID</w:t>
-            </w:r>
-            <w:proofErr w:type="spellEnd"/>
+              <w:t>Disconnected player’s gunID</w:t>
+            </w:r>
           </w:p>
         </w:tc>
         <w:tc>
@@ -3542,16 +3483,7 @@
     <w:p/>
     <w:p>
       <w:r>
-        <w:lastRenderedPageBreak/>
-        <w:t xml:space="preserve">Possible client </w:t>
-      </w:r>
-      <w:proofErr w:type="spellStart"/>
-      <w:r>
-        <w:t>commandIDs</w:t>
-      </w:r>
-      <w:proofErr w:type="spellEnd"/>
-      <w:r>
-        <w:t>:</w:t>
+        <w:t>Possible client commandIDs:</w:t>
       </w:r>
     </w:p>
     <w:p/>
@@ -5637,7 +5569,7 @@
 </file>
 
 <file path=customXml/itemProps1.xml><?xml version="1.0" encoding="utf-8"?>
-<ds:datastoreItem xmlns:ds="http://schemas.openxmlformats.org/officeDocument/2006/customXml" ds:itemID="{FBE53D71-2C04-41D8-B0B3-2FF71EF983FF}">
+<ds:datastoreItem xmlns:ds="http://schemas.openxmlformats.org/officeDocument/2006/customXml" ds:itemID="{685D6C11-4698-4C69-84D0-2157A6B351B1}">
   <ds:schemaRefs>
     <ds:schemaRef ds:uri="http://schemas.openxmlformats.org/officeDocument/2006/bibliography"/>
   </ds:schemaRefs>

</xml_diff>

<commit_message>
Added support gamemode Oddball
</commit_message>
<xml_diff>
--- a/Server communication protocol.docx
+++ b/Server communication protocol.docx
@@ -102,8 +102,13 @@
           </w:tcPr>
           <w:p>
             <w:r>
-              <w:t>Server commandID</w:t>
-            </w:r>
+              <w:t xml:space="preserve">Server </w:t>
+            </w:r>
+            <w:proofErr w:type="spellStart"/>
+            <w:r>
+              <w:t>commandID</w:t>
+            </w:r>
+            <w:proofErr w:type="spellEnd"/>
           </w:p>
         </w:tc>
         <w:tc>
@@ -280,8 +285,13 @@
           </w:tcPr>
           <w:p>
             <w:r>
-              <w:t>client commandID</w:t>
-            </w:r>
+              <w:t xml:space="preserve">client </w:t>
+            </w:r>
+            <w:proofErr w:type="spellStart"/>
+            <w:r>
+              <w:t>commandID</w:t>
+            </w:r>
+            <w:proofErr w:type="spellEnd"/>
           </w:p>
         </w:tc>
         <w:tc>
@@ -376,7 +386,15 @@
         </w:numPr>
       </w:pPr>
       <w:r>
-        <w:t>When the first client is connected with the correct version, the server will send this message to notify the client that they are the admin:</w:t>
+        <w:t xml:space="preserve">When the first client </w:t>
+      </w:r>
+      <w:proofErr w:type="gramStart"/>
+      <w:r>
+        <w:t>is connected with</w:t>
+      </w:r>
+      <w:proofErr w:type="gramEnd"/>
+      <w:r>
+        <w:t xml:space="preserve"> the correct version, the server will send this message to notify the client that they are the admin:</w:t>
       </w:r>
     </w:p>
     <w:p>
@@ -446,8 +464,13 @@
           </w:tcPr>
           <w:p>
             <w:r>
-              <w:t>Server commandID</w:t>
-            </w:r>
+              <w:t xml:space="preserve">Server </w:t>
+            </w:r>
+            <w:proofErr w:type="spellStart"/>
+            <w:r>
+              <w:t>commandID</w:t>
+            </w:r>
+            <w:proofErr w:type="spellEnd"/>
           </w:p>
         </w:tc>
         <w:tc>
@@ -477,9 +500,11 @@
             <w:tcW w:w="3117" w:type="dxa"/>
           </w:tcPr>
           <w:p>
+            <w:proofErr w:type="spellStart"/>
             <w:r>
               <w:t>GunID</w:t>
             </w:r>
+            <w:proofErr w:type="spellEnd"/>
           </w:p>
         </w:tc>
         <w:tc>
@@ -592,8 +617,13 @@
           </w:tcPr>
           <w:p>
             <w:r>
-              <w:t>Server commandID</w:t>
-            </w:r>
+              <w:t xml:space="preserve">Server </w:t>
+            </w:r>
+            <w:proofErr w:type="spellStart"/>
+            <w:r>
+              <w:t>commandID</w:t>
+            </w:r>
+            <w:proofErr w:type="spellEnd"/>
           </w:p>
         </w:tc>
         <w:tc>
@@ -623,9 +653,11 @@
             <w:tcW w:w="3117" w:type="dxa"/>
           </w:tcPr>
           <w:p>
+            <w:proofErr w:type="spellStart"/>
             <w:r>
               <w:t>GunID</w:t>
             </w:r>
+            <w:proofErr w:type="spellEnd"/>
           </w:p>
         </w:tc>
         <w:tc>
@@ -740,8 +772,13 @@
           </w:tcPr>
           <w:p>
             <w:r>
-              <w:t>Client commandID</w:t>
-            </w:r>
+              <w:t xml:space="preserve">Client </w:t>
+            </w:r>
+            <w:proofErr w:type="spellStart"/>
+            <w:r>
+              <w:t>commandID</w:t>
+            </w:r>
+            <w:proofErr w:type="spellEnd"/>
           </w:p>
         </w:tc>
         <w:tc>
@@ -906,7 +943,10 @@
           </w:tcPr>
           <w:p>
             <w:r>
-              <w:t>Kill limit</w:t>
+              <w:t>Score</w:t>
+            </w:r>
+            <w:r>
+              <w:t xml:space="preserve"> limit</w:t>
             </w:r>
           </w:p>
         </w:tc>
@@ -919,7 +959,93 @@
               <w:t>Up to 255</w:t>
             </w:r>
             <w:r>
-              <w:t>. If 0, then unlimited kills.  Both kill limit and time limit cannot be 0, managed by app.</w:t>
+              <w:t xml:space="preserve">. If 0, then unlimited </w:t>
+            </w:r>
+            <w:r>
+              <w:t>score</w:t>
+            </w:r>
+            <w:r>
+              <w:t xml:space="preserve">.  Both </w:t>
+            </w:r>
+            <w:r>
+              <w:t>score</w:t>
+            </w:r>
+            <w:r>
+              <w:t xml:space="preserve"> limit and time limit cannot be 0, managed by app.</w:t>
+            </w:r>
+          </w:p>
+        </w:tc>
+      </w:tr>
+      <w:tr>
+        <w:tc>
+          <w:tcPr>
+            <w:tcW w:w="3116" w:type="dxa"/>
+          </w:tcPr>
+          <w:p>
+            <w:r>
+              <w:t>6</w:t>
+            </w:r>
+          </w:p>
+        </w:tc>
+        <w:tc>
+          <w:tcPr>
+            <w:tcW w:w="3117" w:type="dxa"/>
+          </w:tcPr>
+          <w:p>
+            <w:r>
+              <w:t>Location</w:t>
+            </w:r>
+          </w:p>
+        </w:tc>
+        <w:tc>
+          <w:tcPr>
+            <w:tcW w:w="3117" w:type="dxa"/>
+          </w:tcPr>
+          <w:p>
+            <w:r>
+              <w:t>0 = indoor</w:t>
+            </w:r>
+          </w:p>
+          <w:p>
+            <w:r>
+              <w:t>1 = outdoor</w:t>
+            </w:r>
+          </w:p>
+        </w:tc>
+      </w:tr>
+      <w:tr>
+        <w:tc>
+          <w:tcPr>
+            <w:tcW w:w="3116" w:type="dxa"/>
+          </w:tcPr>
+          <w:p>
+            <w:r>
+              <w:t>7</w:t>
+            </w:r>
+          </w:p>
+        </w:tc>
+        <w:tc>
+          <w:tcPr>
+            <w:tcW w:w="3117" w:type="dxa"/>
+          </w:tcPr>
+          <w:p>
+            <w:r>
+              <w:t>Game Type</w:t>
+            </w:r>
+          </w:p>
+        </w:tc>
+        <w:tc>
+          <w:tcPr>
+            <w:tcW w:w="3117" w:type="dxa"/>
+          </w:tcPr>
+          <w:p>
+            <w:r>
+              <w:t>0 = TDM or FFA</w:t>
+            </w:r>
+          </w:p>
+          <w:p>
+            <w:r>
+              <w:t>1 = Odd ball</w:t>
             </w:r>
           </w:p>
         </w:tc>
@@ -957,9 +1083,6 @@
         </w:tc>
       </w:tr>
     </w:tbl>
-    <w:p/>
-    <w:p/>
-    <w:p/>
     <w:p/>
     <w:p/>
     <w:p>
@@ -992,7 +1115,15 @@
         <w:t xml:space="preserve">send </w:t>
       </w:r>
       <w:r>
-        <w:t xml:space="preserve">a 20 byte </w:t>
+        <w:t xml:space="preserve">a </w:t>
+      </w:r>
+      <w:proofErr w:type="gramStart"/>
+      <w:r>
+        <w:t>20 byte</w:t>
+      </w:r>
+      <w:proofErr w:type="gramEnd"/>
+      <w:r>
+        <w:t xml:space="preserve"> </w:t>
       </w:r>
       <w:r>
         <w:t xml:space="preserve">message </w:t>
@@ -1076,8 +1207,13 @@
           </w:tcPr>
           <w:p>
             <w:r>
-              <w:t>Server commandID</w:t>
-            </w:r>
+              <w:t xml:space="preserve">Server </w:t>
+            </w:r>
+            <w:proofErr w:type="spellStart"/>
+            <w:r>
+              <w:t>commandID</w:t>
+            </w:r>
+            <w:proofErr w:type="spellEnd"/>
           </w:p>
         </w:tc>
         <w:tc>
@@ -1263,21 +1399,36 @@
           </w:tcPr>
           <w:p>
             <w:r>
-              <w:t>Kill limit</w:t>
-            </w:r>
-          </w:p>
-        </w:tc>
-        <w:tc>
-          <w:tcPr>
-            <w:tcW w:w="3117" w:type="dxa"/>
-          </w:tcPr>
-          <w:p>
-            <w:r>
-              <w:t xml:space="preserve">Up to 255. If 0, then unlimited kills.  Both kill limit </w:t>
+              <w:t>score</w:t>
+            </w:r>
+            <w:r>
+              <w:t xml:space="preserve"> limit</w:t>
+            </w:r>
+          </w:p>
+        </w:tc>
+        <w:tc>
+          <w:tcPr>
+            <w:tcW w:w="3117" w:type="dxa"/>
+          </w:tcPr>
+          <w:p>
+            <w:r>
+              <w:t xml:space="preserve">Up to 255. If 0, then unlimited </w:t>
+            </w:r>
+            <w:r>
+              <w:t>score</w:t>
+            </w:r>
+            <w:r>
+              <w:t xml:space="preserve">.  Both </w:t>
+            </w:r>
+            <w:r>
+              <w:t>score</w:t>
+            </w:r>
+            <w:r>
+              <w:t xml:space="preserve"> </w:t>
             </w:r>
             <w:r>
               <w:lastRenderedPageBreak/>
-              <w:t>and time limit cannot be 0, managed by app.</w:t>
+              <w:t>limit and time limit cannot be 0, managed by app.</w:t>
             </w:r>
           </w:p>
         </w:tc>
@@ -1290,6 +1441,80 @@
           <w:p>
             <w:r>
               <w:lastRenderedPageBreak/>
+              <w:t>6</w:t>
+            </w:r>
+          </w:p>
+        </w:tc>
+        <w:tc>
+          <w:tcPr>
+            <w:tcW w:w="3117" w:type="dxa"/>
+          </w:tcPr>
+          <w:p>
+            <w:r>
+              <w:t>Location</w:t>
+            </w:r>
+          </w:p>
+        </w:tc>
+        <w:tc>
+          <w:tcPr>
+            <w:tcW w:w="3117" w:type="dxa"/>
+          </w:tcPr>
+          <w:p>
+            <w:r>
+              <w:t>0 = Indoor</w:t>
+            </w:r>
+          </w:p>
+          <w:p>
+            <w:r>
+              <w:t>1 = Outdoor</w:t>
+            </w:r>
+          </w:p>
+        </w:tc>
+      </w:tr>
+      <w:tr>
+        <w:tc>
+          <w:tcPr>
+            <w:tcW w:w="3116" w:type="dxa"/>
+          </w:tcPr>
+          <w:p>
+            <w:r>
+              <w:t>7</w:t>
+            </w:r>
+          </w:p>
+        </w:tc>
+        <w:tc>
+          <w:tcPr>
+            <w:tcW w:w="3117" w:type="dxa"/>
+          </w:tcPr>
+          <w:p>
+            <w:r>
+              <w:t>Game Type</w:t>
+            </w:r>
+          </w:p>
+        </w:tc>
+        <w:tc>
+          <w:tcPr>
+            <w:tcW w:w="3117" w:type="dxa"/>
+          </w:tcPr>
+          <w:p>
+            <w:r>
+              <w:t>0 = FFA or TDM</w:t>
+            </w:r>
+          </w:p>
+          <w:p>
+            <w:r>
+              <w:t>1 = Oddball</w:t>
+            </w:r>
+          </w:p>
+        </w:tc>
+      </w:tr>
+      <w:tr>
+        <w:tc>
+          <w:tcPr>
+            <w:tcW w:w="3116" w:type="dxa"/>
+          </w:tcPr>
+          <w:p>
+            <w:r>
               <w:t>6</w:t>
             </w:r>
             <w:r>
@@ -1414,8 +1639,13 @@
           </w:tcPr>
           <w:p>
             <w:r>
-              <w:t>Client commandID</w:t>
-            </w:r>
+              <w:t xml:space="preserve">Client </w:t>
+            </w:r>
+            <w:proofErr w:type="spellStart"/>
+            <w:r>
+              <w:t>commandID</w:t>
+            </w:r>
+            <w:proofErr w:type="spellEnd"/>
           </w:p>
         </w:tc>
         <w:tc>
@@ -1558,7 +1788,16 @@
           </w:tcPr>
           <w:p>
             <w:r>
-              <w:t>Kills this player has made. To make joining mid-game possible</w:t>
+              <w:t>Kills</w:t>
+            </w:r>
+            <w:r>
+              <w:t xml:space="preserve"> this player has </w:t>
+            </w:r>
+            <w:r>
+              <w:t>made</w:t>
+            </w:r>
+            <w:r>
+              <w:t>. To make joining mid-game possible</w:t>
             </w:r>
           </w:p>
         </w:tc>
@@ -1590,10 +1829,7 @@
           </w:tcPr>
           <w:p>
             <w:r>
-              <w:t>Deaths</w:t>
-            </w:r>
-            <w:r>
-              <w:t xml:space="preserve"> this player has made. To make joining mid-game possible</w:t>
+              <w:t>Deaths this player has made. To make joining mid-game possible</w:t>
             </w:r>
           </w:p>
         </w:tc>
@@ -1607,8 +1843,46 @@
             <w:r>
               <w:t>15</w:t>
             </w:r>
-            <w:bookmarkStart w:id="0" w:name="_GoBack"/>
-            <w:bookmarkEnd w:id="0"/>
+          </w:p>
+        </w:tc>
+        <w:tc>
+          <w:tcPr>
+            <w:tcW w:w="3117" w:type="dxa"/>
+          </w:tcPr>
+          <w:p>
+            <w:r>
+              <w:t>Score</w:t>
+            </w:r>
+          </w:p>
+        </w:tc>
+        <w:tc>
+          <w:tcPr>
+            <w:tcW w:w="3117" w:type="dxa"/>
+          </w:tcPr>
+          <w:p>
+            <w:r>
+              <w:t xml:space="preserve">Score the player has reached. Only used if the </w:t>
+            </w:r>
+            <w:proofErr w:type="spellStart"/>
+            <w:r>
+              <w:t>gametype</w:t>
+            </w:r>
+            <w:proofErr w:type="spellEnd"/>
+            <w:r>
+              <w:t xml:space="preserve"> something other than TDM or FFA</w:t>
+            </w:r>
+          </w:p>
+        </w:tc>
+      </w:tr>
+      <w:tr>
+        <w:tc>
+          <w:tcPr>
+            <w:tcW w:w="3116" w:type="dxa"/>
+          </w:tcPr>
+          <w:p>
+            <w:r>
+              <w:t>15</w:t>
+            </w:r>
             <w:r>
               <w:t>-19</w:t>
             </w:r>
@@ -1641,6 +1915,20 @@
         <w:ind w:left="720"/>
       </w:pPr>
     </w:p>
+    <w:p/>
+    <w:p/>
+    <w:p/>
+    <w:p/>
+    <w:p/>
+    <w:p/>
+    <w:p/>
+    <w:p/>
+    <w:p/>
+    <w:p/>
+    <w:p/>
+    <w:p/>
+    <w:p/>
+    <w:p/>
     <w:p/>
     <w:p/>
     <w:p/>
@@ -1712,8 +2000,13 @@
           </w:tcPr>
           <w:p>
             <w:r>
-              <w:t>Client commandID</w:t>
-            </w:r>
+              <w:t xml:space="preserve">Client </w:t>
+            </w:r>
+            <w:proofErr w:type="spellStart"/>
+            <w:r>
+              <w:t>commandID</w:t>
+            </w:r>
+            <w:proofErr w:type="spellEnd"/>
           </w:p>
         </w:tc>
         <w:tc>
@@ -1830,7 +2123,6 @@
           </w:tcPr>
           <w:p>
             <w:r>
-              <w:lastRenderedPageBreak/>
               <w:t>13</w:t>
             </w:r>
           </w:p>
@@ -1840,19 +2132,23 @@
             <w:tcW w:w="3117" w:type="dxa"/>
           </w:tcPr>
           <w:p>
+            <w:proofErr w:type="spellStart"/>
             <w:r>
               <w:t>GunID</w:t>
             </w:r>
-          </w:p>
-        </w:tc>
-        <w:tc>
-          <w:tcPr>
-            <w:tcW w:w="3117" w:type="dxa"/>
-          </w:tcPr>
-          <w:p>
+            <w:proofErr w:type="spellEnd"/>
+          </w:p>
+        </w:tc>
+        <w:tc>
+          <w:tcPr>
+            <w:tcW w:w="3117" w:type="dxa"/>
+          </w:tcPr>
+          <w:p>
+            <w:proofErr w:type="spellStart"/>
             <w:r>
               <w:t>GunID</w:t>
             </w:r>
+            <w:proofErr w:type="spellEnd"/>
           </w:p>
         </w:tc>
       </w:tr>
@@ -1883,7 +2179,10 @@
           </w:tcPr>
           <w:p>
             <w:r>
-              <w:t>Kills this player has made. To make joining mid-game possible</w:t>
+              <w:t>Kills</w:t>
+            </w:r>
+            <w:r>
+              <w:t xml:space="preserve"> this player has made. To make joining mid-game possible</w:t>
             </w:r>
           </w:p>
         </w:tc>
@@ -1916,6 +2215,46 @@
           <w:p>
             <w:r>
               <w:t>Deaths this player has made. To make joining mid-game possible</w:t>
+            </w:r>
+          </w:p>
+        </w:tc>
+      </w:tr>
+      <w:tr>
+        <w:tc>
+          <w:tcPr>
+            <w:tcW w:w="3116" w:type="dxa"/>
+          </w:tcPr>
+          <w:p>
+            <w:r>
+              <w:t>16</w:t>
+            </w:r>
+          </w:p>
+        </w:tc>
+        <w:tc>
+          <w:tcPr>
+            <w:tcW w:w="3117" w:type="dxa"/>
+          </w:tcPr>
+          <w:p>
+            <w:r>
+              <w:t>Score</w:t>
+            </w:r>
+          </w:p>
+        </w:tc>
+        <w:tc>
+          <w:tcPr>
+            <w:tcW w:w="3117" w:type="dxa"/>
+          </w:tcPr>
+          <w:p>
+            <w:r>
+              <w:t xml:space="preserve">Score the player has reached. Only used if the </w:t>
+            </w:r>
+            <w:proofErr w:type="spellStart"/>
+            <w:r>
+              <w:t>gametype</w:t>
+            </w:r>
+            <w:proofErr w:type="spellEnd"/>
+            <w:r>
+              <w:t xml:space="preserve"> something other than TDM or FFA</w:t>
             </w:r>
           </w:p>
         </w:tc>
@@ -1965,8 +2304,13 @@
       <w:r>
         <w:t xml:space="preserve">Players will then be sent to a lobby page. </w:t>
       </w:r>
-      <w:r>
-        <w:t>The will wait for the admin to press the start button. Once the start button has been pressed, this packet will be sent by the admin to the server:</w:t>
+      <w:proofErr w:type="gramStart"/>
+      <w:r>
+        <w:t>The</w:t>
+      </w:r>
+      <w:proofErr w:type="gramEnd"/>
+      <w:r>
+        <w:t xml:space="preserve"> will wait for the admin to press the start button. Once the start button has been pressed, this packet will be sent by the admin to the server:</w:t>
       </w:r>
     </w:p>
     <w:tbl>
@@ -2032,8 +2376,13 @@
           </w:tcPr>
           <w:p>
             <w:r>
-              <w:t>Client commandID</w:t>
-            </w:r>
+              <w:t xml:space="preserve">Client </w:t>
+            </w:r>
+            <w:proofErr w:type="spellStart"/>
+            <w:r>
+              <w:t>commandID</w:t>
+            </w:r>
+            <w:proofErr w:type="spellEnd"/>
           </w:p>
         </w:tc>
         <w:tc>
@@ -2104,6 +2453,7 @@
           </w:tcPr>
           <w:p>
             <w:r>
+              <w:lastRenderedPageBreak/>
               <w:t>0</w:t>
             </w:r>
           </w:p>
@@ -2117,8 +2467,13 @@
               <w:t>server</w:t>
             </w:r>
             <w:r>
-              <w:t xml:space="preserve"> commandID</w:t>
-            </w:r>
+              <w:t xml:space="preserve"> </w:t>
+            </w:r>
+            <w:proofErr w:type="spellStart"/>
+            <w:r>
+              <w:t>commandID</w:t>
+            </w:r>
+            <w:proofErr w:type="spellEnd"/>
           </w:p>
         </w:tc>
         <w:tc>
@@ -2255,8 +2610,13 @@
           </w:tcPr>
           <w:p>
             <w:r>
-              <w:t>Client commandID</w:t>
-            </w:r>
+              <w:t xml:space="preserve">Client </w:t>
+            </w:r>
+            <w:proofErr w:type="spellStart"/>
+            <w:r>
+              <w:t>commandID</w:t>
+            </w:r>
+            <w:proofErr w:type="spellEnd"/>
           </w:p>
         </w:tc>
         <w:tc>
@@ -2295,8 +2655,13 @@
           </w:tcPr>
           <w:p>
             <w:r>
-              <w:t>Client Shooting gunID</w:t>
-            </w:r>
+              <w:t xml:space="preserve">Client Shooting </w:t>
+            </w:r>
+            <w:proofErr w:type="spellStart"/>
+            <w:r>
+              <w:t>gunID</w:t>
+            </w:r>
+            <w:proofErr w:type="spellEnd"/>
           </w:p>
         </w:tc>
         <w:tc>
@@ -2332,8 +2697,13 @@
           </w:tcPr>
           <w:p>
             <w:r>
-              <w:t>Client hit gunID</w:t>
-            </w:r>
+              <w:t xml:space="preserve">Client hit </w:t>
+            </w:r>
+            <w:proofErr w:type="spellStart"/>
+            <w:r>
+              <w:t>gunID</w:t>
+            </w:r>
+            <w:proofErr w:type="spellEnd"/>
           </w:p>
         </w:tc>
         <w:tc>
@@ -2398,11 +2768,6 @@
         <w:t>This will not send if the player was hit by a friendly.</w:t>
       </w:r>
     </w:p>
-    <w:p/>
-    <w:p/>
-    <w:p/>
-    <w:p/>
-    <w:p/>
     <w:p/>
     <w:p>
       <w:r>
@@ -2469,8 +2834,13 @@
           </w:tcPr>
           <w:p>
             <w:r>
-              <w:t>Client commandID</w:t>
-            </w:r>
+              <w:t xml:space="preserve">Client </w:t>
+            </w:r>
+            <w:proofErr w:type="spellStart"/>
+            <w:r>
+              <w:t>commandID</w:t>
+            </w:r>
+            <w:proofErr w:type="spellEnd"/>
           </w:p>
         </w:tc>
         <w:tc>
@@ -2509,8 +2879,13 @@
           </w:tcPr>
           <w:p>
             <w:r>
-              <w:t>Client Shooting gunID</w:t>
-            </w:r>
+              <w:t xml:space="preserve">Client Shooting </w:t>
+            </w:r>
+            <w:proofErr w:type="spellStart"/>
+            <w:r>
+              <w:t>gunID</w:t>
+            </w:r>
+            <w:proofErr w:type="spellEnd"/>
           </w:p>
         </w:tc>
         <w:tc>
@@ -2538,16 +2913,23 @@
             <w:r>
               <w:t>2</w:t>
             </w:r>
-          </w:p>
-        </w:tc>
-        <w:tc>
-          <w:tcPr>
-            <w:tcW w:w="3117" w:type="dxa"/>
-          </w:tcPr>
-          <w:p>
-            <w:r>
-              <w:t>Client hit gunID</w:t>
-            </w:r>
+            <w:bookmarkStart w:id="0" w:name="_GoBack"/>
+            <w:bookmarkEnd w:id="0"/>
+          </w:p>
+        </w:tc>
+        <w:tc>
+          <w:tcPr>
+            <w:tcW w:w="3117" w:type="dxa"/>
+          </w:tcPr>
+          <w:p>
+            <w:r>
+              <w:t xml:space="preserve">Client hit </w:t>
+            </w:r>
+            <w:proofErr w:type="spellStart"/>
+            <w:r>
+              <w:t>gunID</w:t>
+            </w:r>
+            <w:proofErr w:type="spellEnd"/>
           </w:p>
         </w:tc>
         <w:tc>
@@ -2573,7 +2955,6 @@
           </w:tcPr>
           <w:p>
             <w:r>
-              <w:lastRenderedPageBreak/>
               <w:t>3-19</w:t>
             </w:r>
           </w:p>
@@ -2679,8 +3060,13 @@
           </w:tcPr>
           <w:p>
             <w:r>
-              <w:t>Client commandID</w:t>
-            </w:r>
+              <w:t xml:space="preserve">Client </w:t>
+            </w:r>
+            <w:proofErr w:type="spellStart"/>
+            <w:r>
+              <w:t>commandID</w:t>
+            </w:r>
+            <w:proofErr w:type="spellEnd"/>
           </w:p>
         </w:tc>
         <w:tc>
@@ -2719,8 +3105,13 @@
           </w:tcPr>
           <w:p>
             <w:r>
-              <w:t>Client Shooting gunID</w:t>
-            </w:r>
+              <w:t xml:space="preserve">Client Shooting </w:t>
+            </w:r>
+            <w:proofErr w:type="spellStart"/>
+            <w:r>
+              <w:t>gunID</w:t>
+            </w:r>
+            <w:proofErr w:type="spellEnd"/>
           </w:p>
         </w:tc>
         <w:tc>
@@ -2762,8 +3153,13 @@
               <w:t>killed</w:t>
             </w:r>
             <w:r>
-              <w:t xml:space="preserve"> gunID</w:t>
-            </w:r>
+              <w:t xml:space="preserve"> </w:t>
+            </w:r>
+            <w:proofErr w:type="spellStart"/>
+            <w:r>
+              <w:t>gunID</w:t>
+            </w:r>
+            <w:proofErr w:type="spellEnd"/>
           </w:p>
         </w:tc>
         <w:tc>
@@ -2890,8 +3286,13 @@
           </w:tcPr>
           <w:p>
             <w:r>
-              <w:t>server commandID</w:t>
-            </w:r>
+              <w:t xml:space="preserve">server </w:t>
+            </w:r>
+            <w:proofErr w:type="spellStart"/>
+            <w:r>
+              <w:t>commandID</w:t>
+            </w:r>
+            <w:proofErr w:type="spellEnd"/>
           </w:p>
         </w:tc>
         <w:tc>
@@ -2927,8 +3328,13 @@
           </w:tcPr>
           <w:p>
             <w:r>
-              <w:t>Client Shooting gunID</w:t>
-            </w:r>
+              <w:t xml:space="preserve">Client Shooting </w:t>
+            </w:r>
+            <w:proofErr w:type="spellStart"/>
+            <w:r>
+              <w:t>gunID</w:t>
+            </w:r>
+            <w:proofErr w:type="spellEnd"/>
           </w:p>
         </w:tc>
         <w:tc>
@@ -2964,8 +3370,13 @@
           </w:tcPr>
           <w:p>
             <w:r>
-              <w:t>Client killed gunID</w:t>
-            </w:r>
+              <w:t xml:space="preserve">Client killed </w:t>
+            </w:r>
+            <w:proofErr w:type="spellStart"/>
+            <w:r>
+              <w:t>gunID</w:t>
+            </w:r>
+            <w:proofErr w:type="spellEnd"/>
           </w:p>
         </w:tc>
         <w:tc>
@@ -3028,7 +3439,6 @@
       </w:r>
     </w:p>
     <w:p/>
-    <w:p/>
     <w:p>
       <w:pPr>
         <w:pStyle w:val="ListParagraph"/>
@@ -3038,19 +3448,41 @@
         </w:numPr>
       </w:pPr>
       <w:r>
-        <w:t xml:space="preserve">If the game ends by players reaching the kill limit or time limit, the </w:t>
-      </w:r>
+        <w:t xml:space="preserve">Every 10 seconds, the admin will send a message to the server containing how many seconds the admin </w:t>
+      </w:r>
+      <w:proofErr w:type="spellStart"/>
       <w:r>
         <w:t>admin</w:t>
       </w:r>
-      <w:r>
-        <w:t xml:space="preserve"> will send this message to the server:</w:t>
+      <w:proofErr w:type="spellEnd"/>
+      <w:r>
+        <w:t xml:space="preserve"> has remaining, to sync all clients (This will only happen if the game is timed)</w:t>
       </w:r>
     </w:p>
     <w:p>
       <w:pPr>
         <w:pStyle w:val="ListParagraph"/>
       </w:pPr>
+      <w:r>
+        <w:lastRenderedPageBreak/>
+        <w:t xml:space="preserve">The </w:t>
+      </w:r>
+      <w:proofErr w:type="gramStart"/>
+      <w:r>
+        <w:t>amount</w:t>
+      </w:r>
+      <w:proofErr w:type="gramEnd"/>
+      <w:r>
+        <w:t xml:space="preserve"> of seconds will be divided over 2 bytes, byte 1 for how many times 255 can be multiplied into the number, and </w:t>
+      </w:r>
+      <w:proofErr w:type="spellStart"/>
+      <w:r>
+        <w:t>nyte</w:t>
+      </w:r>
+      <w:proofErr w:type="spellEnd"/>
+      <w:r>
+        <w:t xml:space="preserve"> 2 for the remainder</w:t>
+      </w:r>
     </w:p>
     <w:tbl>
       <w:tblPr>
@@ -3112,29 +3544,116 @@
           </w:tcPr>
           <w:p>
             <w:r>
-              <w:t>Client commandID</w:t>
-            </w:r>
-          </w:p>
-        </w:tc>
-        <w:tc>
-          <w:tcPr>
-            <w:tcW w:w="3117" w:type="dxa"/>
-          </w:tcPr>
-          <w:p>
-            <w:r>
-              <w:t>5</w:t>
-            </w:r>
-          </w:p>
-        </w:tc>
-      </w:tr>
-      <w:tr>
-        <w:tc>
-          <w:tcPr>
-            <w:tcW w:w="3116" w:type="dxa"/>
-          </w:tcPr>
-          <w:p>
-            <w:r>
-              <w:t>1-19</w:t>
+              <w:t xml:space="preserve">Client </w:t>
+            </w:r>
+            <w:proofErr w:type="spellStart"/>
+            <w:r>
+              <w:t>commandID</w:t>
+            </w:r>
+            <w:proofErr w:type="spellEnd"/>
+          </w:p>
+        </w:tc>
+        <w:tc>
+          <w:tcPr>
+            <w:tcW w:w="3117" w:type="dxa"/>
+          </w:tcPr>
+          <w:p>
+            <w:pPr>
+              <w:tabs>
+                <w:tab w:val="center" w:pos="1450"/>
+              </w:tabs>
+            </w:pPr>
+            <w:r>
+              <w:t>6</w:t>
+            </w:r>
+            <w:r>
+              <w:tab/>
+            </w:r>
+          </w:p>
+        </w:tc>
+      </w:tr>
+      <w:tr>
+        <w:tc>
+          <w:tcPr>
+            <w:tcW w:w="3116" w:type="dxa"/>
+          </w:tcPr>
+          <w:p>
+            <w:r>
+              <w:t>1</w:t>
+            </w:r>
+          </w:p>
+        </w:tc>
+        <w:tc>
+          <w:tcPr>
+            <w:tcW w:w="3117" w:type="dxa"/>
+          </w:tcPr>
+          <w:p>
+            <w:r>
+              <w:t>Coefficient</w:t>
+            </w:r>
+          </w:p>
+        </w:tc>
+        <w:tc>
+          <w:tcPr>
+            <w:tcW w:w="3117" w:type="dxa"/>
+          </w:tcPr>
+          <w:p>
+            <w:pPr>
+              <w:tabs>
+                <w:tab w:val="center" w:pos="1450"/>
+              </w:tabs>
+            </w:pPr>
+            <w:r>
+              <w:t>0-60</w:t>
+            </w:r>
+          </w:p>
+        </w:tc>
+      </w:tr>
+      <w:tr>
+        <w:tc>
+          <w:tcPr>
+            <w:tcW w:w="3116" w:type="dxa"/>
+          </w:tcPr>
+          <w:p>
+            <w:r>
+              <w:t>2</w:t>
+            </w:r>
+          </w:p>
+        </w:tc>
+        <w:tc>
+          <w:tcPr>
+            <w:tcW w:w="3117" w:type="dxa"/>
+          </w:tcPr>
+          <w:p>
+            <w:r>
+              <w:t>Remainder</w:t>
+            </w:r>
+          </w:p>
+        </w:tc>
+        <w:tc>
+          <w:tcPr>
+            <w:tcW w:w="3117" w:type="dxa"/>
+          </w:tcPr>
+          <w:p>
+            <w:pPr>
+              <w:tabs>
+                <w:tab w:val="center" w:pos="1450"/>
+              </w:tabs>
+            </w:pPr>
+            <w:r>
+              <w:t>255</w:t>
+            </w:r>
+          </w:p>
+        </w:tc>
+      </w:tr>
+      <w:tr>
+        <w:tc>
+          <w:tcPr>
+            <w:tcW w:w="3116" w:type="dxa"/>
+          </w:tcPr>
+          <w:p>
+            <w:r>
+              <w:t>3-19</w:t>
             </w:r>
           </w:p>
         </w:tc>
@@ -3153,6 +3672,11 @@
             <w:tcW w:w="3117" w:type="dxa"/>
           </w:tcPr>
           <w:p>
+            <w:pPr>
+              <w:tabs>
+                <w:tab w:val="center" w:pos="1450"/>
+              </w:tabs>
+            </w:pPr>
             <w:r>
               <w:t>0</w:t>
             </w:r>
@@ -3160,10 +3684,40 @@
         </w:tc>
       </w:tr>
     </w:tbl>
-    <w:p/>
     <w:p>
-      <w:r>
-        <w:t>The server will then send this message to all clients to end the game:</w:t>
+      <w:pPr>
+        <w:pStyle w:val="ListParagraph"/>
+      </w:pPr>
+      <w:r>
+        <w:t xml:space="preserve">To find </w:t>
+      </w:r>
+      <w:r>
+        <w:t xml:space="preserve">total </w:t>
+      </w:r>
+      <w:r>
+        <w:t>number of seconds: (255*</w:t>
+      </w:r>
+      <w:r>
+        <w:t>coefficient</w:t>
+      </w:r>
+      <w:r>
+        <w:t xml:space="preserve">) + </w:t>
+      </w:r>
+      <w:r>
+        <w:t>remainder</w:t>
+      </w:r>
+    </w:p>
+    <w:p>
+      <w:pPr>
+        <w:pStyle w:val="ListParagraph"/>
+      </w:pPr>
+    </w:p>
+    <w:p>
+      <w:pPr>
+        <w:pStyle w:val="ListParagraph"/>
+      </w:pPr>
+      <w:r>
+        <w:t>The server will then send this message to all clients other than the admin:</w:t>
       </w:r>
     </w:p>
     <w:tbl>
@@ -3226,29 +3780,116 @@
           </w:tcPr>
           <w:p>
             <w:r>
-              <w:t>server commandID</w:t>
-            </w:r>
-          </w:p>
-        </w:tc>
-        <w:tc>
-          <w:tcPr>
-            <w:tcW w:w="3117" w:type="dxa"/>
-          </w:tcPr>
-          <w:p>
-            <w:r>
-              <w:t>8</w:t>
-            </w:r>
-          </w:p>
-        </w:tc>
-      </w:tr>
-      <w:tr>
-        <w:tc>
-          <w:tcPr>
-            <w:tcW w:w="3116" w:type="dxa"/>
-          </w:tcPr>
-          <w:p>
-            <w:r>
-              <w:t>1-19</w:t>
+              <w:t xml:space="preserve">server </w:t>
+            </w:r>
+            <w:proofErr w:type="spellStart"/>
+            <w:r>
+              <w:t>commandID</w:t>
+            </w:r>
+            <w:proofErr w:type="spellEnd"/>
+          </w:p>
+        </w:tc>
+        <w:tc>
+          <w:tcPr>
+            <w:tcW w:w="3117" w:type="dxa"/>
+          </w:tcPr>
+          <w:p>
+            <w:pPr>
+              <w:tabs>
+                <w:tab w:val="center" w:pos="1450"/>
+              </w:tabs>
+            </w:pPr>
+            <w:r>
+              <w:t>9</w:t>
+            </w:r>
+            <w:r>
+              <w:tab/>
+            </w:r>
+          </w:p>
+        </w:tc>
+      </w:tr>
+      <w:tr>
+        <w:tc>
+          <w:tcPr>
+            <w:tcW w:w="3116" w:type="dxa"/>
+          </w:tcPr>
+          <w:p>
+            <w:r>
+              <w:t>1</w:t>
+            </w:r>
+          </w:p>
+        </w:tc>
+        <w:tc>
+          <w:tcPr>
+            <w:tcW w:w="3117" w:type="dxa"/>
+          </w:tcPr>
+          <w:p>
+            <w:r>
+              <w:t>255*possible value</w:t>
+            </w:r>
+          </w:p>
+        </w:tc>
+        <w:tc>
+          <w:tcPr>
+            <w:tcW w:w="3117" w:type="dxa"/>
+          </w:tcPr>
+          <w:p>
+            <w:pPr>
+              <w:tabs>
+                <w:tab w:val="center" w:pos="1450"/>
+              </w:tabs>
+            </w:pPr>
+            <w:r>
+              <w:t>0-60</w:t>
+            </w:r>
+          </w:p>
+        </w:tc>
+      </w:tr>
+      <w:tr>
+        <w:tc>
+          <w:tcPr>
+            <w:tcW w:w="3116" w:type="dxa"/>
+          </w:tcPr>
+          <w:p>
+            <w:r>
+              <w:t>2</w:t>
+            </w:r>
+          </w:p>
+        </w:tc>
+        <w:tc>
+          <w:tcPr>
+            <w:tcW w:w="3117" w:type="dxa"/>
+          </w:tcPr>
+          <w:p>
+            <w:r>
+              <w:t>Remainder</w:t>
+            </w:r>
+          </w:p>
+        </w:tc>
+        <w:tc>
+          <w:tcPr>
+            <w:tcW w:w="3117" w:type="dxa"/>
+          </w:tcPr>
+          <w:p>
+            <w:pPr>
+              <w:tabs>
+                <w:tab w:val="center" w:pos="1450"/>
+              </w:tabs>
+            </w:pPr>
+            <w:r>
+              <w:t>255</w:t>
+            </w:r>
+          </w:p>
+        </w:tc>
+      </w:tr>
+      <w:tr>
+        <w:tc>
+          <w:tcPr>
+            <w:tcW w:w="3116" w:type="dxa"/>
+          </w:tcPr>
+          <w:p>
+            <w:r>
+              <w:t>3-19</w:t>
             </w:r>
           </w:p>
         </w:tc>
@@ -3267,6 +3908,11 @@
             <w:tcW w:w="3117" w:type="dxa"/>
           </w:tcPr>
           <w:p>
+            <w:pPr>
+              <w:tabs>
+                <w:tab w:val="center" w:pos="1450"/>
+              </w:tabs>
+            </w:pPr>
             <w:r>
               <w:t>0</w:t>
             </w:r>
@@ -3275,28 +3921,22 @@
       </w:tr>
     </w:tbl>
     <w:p/>
-    <w:p/>
-    <w:p/>
-    <w:p/>
-    <w:p/>
-    <w:p/>
-    <w:p/>
-    <w:p/>
-    <w:p/>
-    <w:p/>
-    <w:p/>
-    <w:p/>
-    <w:p/>
-    <w:p/>
-    <w:p/>
-    <w:p/>
-    <w:p/>
-    <w:p/>
-    <w:p/>
-    <w:p/>
     <w:p>
-      <w:r>
-        <w:t>If a player disconnects, forcibly or otherwise, the server will send a message to all clients to remove that player off their lists:</w:t>
+      <w:pPr>
+        <w:pStyle w:val="ListParagraph"/>
+        <w:numPr>
+          <w:ilvl w:val="0"/>
+          <w:numId w:val="4"/>
+        </w:numPr>
+      </w:pPr>
+      <w:r>
+        <w:t>When a player first gets the oddball</w:t>
+      </w:r>
+      <w:r>
+        <w:t xml:space="preserve">, </w:t>
+      </w:r>
+      <w:r>
+        <w:t>this packet will be sent to the server:</w:t>
       </w:r>
     </w:p>
     <w:tbl>
@@ -3359,8 +3999,1422 @@
           </w:tcPr>
           <w:p>
             <w:r>
-              <w:t>Server commandID</w:t>
-            </w:r>
+              <w:t xml:space="preserve">Client </w:t>
+            </w:r>
+            <w:proofErr w:type="spellStart"/>
+            <w:r>
+              <w:t>commandID</w:t>
+            </w:r>
+            <w:proofErr w:type="spellEnd"/>
+          </w:p>
+        </w:tc>
+        <w:tc>
+          <w:tcPr>
+            <w:tcW w:w="3117" w:type="dxa"/>
+          </w:tcPr>
+          <w:p>
+            <w:pPr>
+              <w:tabs>
+                <w:tab w:val="center" w:pos="1450"/>
+              </w:tabs>
+            </w:pPr>
+            <w:r>
+              <w:t>7</w:t>
+            </w:r>
+            <w:r>
+              <w:tab/>
+            </w:r>
+          </w:p>
+        </w:tc>
+      </w:tr>
+      <w:tr>
+        <w:tc>
+          <w:tcPr>
+            <w:tcW w:w="3116" w:type="dxa"/>
+          </w:tcPr>
+          <w:p>
+            <w:r>
+              <w:t>1</w:t>
+            </w:r>
+          </w:p>
+        </w:tc>
+        <w:tc>
+          <w:tcPr>
+            <w:tcW w:w="3117" w:type="dxa"/>
+          </w:tcPr>
+          <w:p>
+            <w:r>
+              <w:t xml:space="preserve">Player </w:t>
+            </w:r>
+            <w:r>
+              <w:t>with oddball</w:t>
+            </w:r>
+            <w:r>
+              <w:t xml:space="preserve"> </w:t>
+            </w:r>
+            <w:proofErr w:type="spellStart"/>
+            <w:r>
+              <w:t>gunID</w:t>
+            </w:r>
+            <w:proofErr w:type="spellEnd"/>
+          </w:p>
+        </w:tc>
+        <w:tc>
+          <w:tcPr>
+            <w:tcW w:w="3117" w:type="dxa"/>
+          </w:tcPr>
+          <w:p>
+            <w:pPr>
+              <w:tabs>
+                <w:tab w:val="center" w:pos="1450"/>
+              </w:tabs>
+            </w:pPr>
+            <w:proofErr w:type="spellStart"/>
+            <w:r>
+              <w:t>GunID</w:t>
+            </w:r>
+            <w:proofErr w:type="spellEnd"/>
+            <w:r>
+              <w:t xml:space="preserve"> </w:t>
+            </w:r>
+            <w:r>
+              <w:t>1-16</w:t>
+            </w:r>
+          </w:p>
+        </w:tc>
+      </w:tr>
+      <w:tr>
+        <w:tc>
+          <w:tcPr>
+            <w:tcW w:w="3116" w:type="dxa"/>
+          </w:tcPr>
+          <w:p>
+            <w:r>
+              <w:t>3-19</w:t>
+            </w:r>
+          </w:p>
+        </w:tc>
+        <w:tc>
+          <w:tcPr>
+            <w:tcW w:w="3117" w:type="dxa"/>
+          </w:tcPr>
+          <w:p>
+            <w:r>
+              <w:t>Padding</w:t>
+            </w:r>
+          </w:p>
+        </w:tc>
+        <w:tc>
+          <w:tcPr>
+            <w:tcW w:w="3117" w:type="dxa"/>
+          </w:tcPr>
+          <w:p>
+            <w:pPr>
+              <w:tabs>
+                <w:tab w:val="center" w:pos="1450"/>
+              </w:tabs>
+            </w:pPr>
+            <w:r>
+              <w:t>0</w:t>
+            </w:r>
+          </w:p>
+        </w:tc>
+      </w:tr>
+    </w:tbl>
+    <w:p>
+      <w:pPr>
+        <w:ind w:left="720"/>
+      </w:pPr>
+      <w:r>
+        <w:t>The server will then send this to all clients:</w:t>
+      </w:r>
+    </w:p>
+    <w:tbl>
+      <w:tblPr>
+        <w:tblStyle w:val="TableGrid"/>
+        <w:tblW w:w="0" w:type="auto"/>
+        <w:tblLook w:val="04A0" w:firstRow="1" w:lastRow="0" w:firstColumn="1" w:lastColumn="0" w:noHBand="0" w:noVBand="1"/>
+      </w:tblPr>
+      <w:tblGrid>
+        <w:gridCol w:w="3116"/>
+        <w:gridCol w:w="3117"/>
+        <w:gridCol w:w="3117"/>
+      </w:tblGrid>
+      <w:tr>
+        <w:tc>
+          <w:tcPr>
+            <w:tcW w:w="3116" w:type="dxa"/>
+          </w:tcPr>
+          <w:p>
+            <w:r>
+              <w:t>Byte#</w:t>
+            </w:r>
+          </w:p>
+        </w:tc>
+        <w:tc>
+          <w:tcPr>
+            <w:tcW w:w="3117" w:type="dxa"/>
+          </w:tcPr>
+          <w:p>
+            <w:r>
+              <w:t>Purpose</w:t>
+            </w:r>
+          </w:p>
+        </w:tc>
+        <w:tc>
+          <w:tcPr>
+            <w:tcW w:w="3117" w:type="dxa"/>
+          </w:tcPr>
+          <w:p>
+            <w:r>
+              <w:t>Possible values</w:t>
+            </w:r>
+          </w:p>
+        </w:tc>
+      </w:tr>
+      <w:tr>
+        <w:tc>
+          <w:tcPr>
+            <w:tcW w:w="3116" w:type="dxa"/>
+          </w:tcPr>
+          <w:p>
+            <w:r>
+              <w:t>0</w:t>
+            </w:r>
+          </w:p>
+        </w:tc>
+        <w:tc>
+          <w:tcPr>
+            <w:tcW w:w="3117" w:type="dxa"/>
+          </w:tcPr>
+          <w:p>
+            <w:r>
+              <w:t>Server</w:t>
+            </w:r>
+            <w:r>
+              <w:t xml:space="preserve"> </w:t>
+            </w:r>
+            <w:proofErr w:type="spellStart"/>
+            <w:r>
+              <w:t>commandID</w:t>
+            </w:r>
+            <w:proofErr w:type="spellEnd"/>
+          </w:p>
+        </w:tc>
+        <w:tc>
+          <w:tcPr>
+            <w:tcW w:w="3117" w:type="dxa"/>
+          </w:tcPr>
+          <w:p>
+            <w:pPr>
+              <w:tabs>
+                <w:tab w:val="center" w:pos="1450"/>
+              </w:tabs>
+            </w:pPr>
+            <w:r>
+              <w:t>10</w:t>
+            </w:r>
+            <w:r>
+              <w:tab/>
+            </w:r>
+          </w:p>
+        </w:tc>
+      </w:tr>
+      <w:tr>
+        <w:tc>
+          <w:tcPr>
+            <w:tcW w:w="3116" w:type="dxa"/>
+          </w:tcPr>
+          <w:p>
+            <w:r>
+              <w:t>1</w:t>
+            </w:r>
+          </w:p>
+        </w:tc>
+        <w:tc>
+          <w:tcPr>
+            <w:tcW w:w="3117" w:type="dxa"/>
+          </w:tcPr>
+          <w:p>
+            <w:r>
+              <w:t xml:space="preserve">Player </w:t>
+            </w:r>
+            <w:r>
+              <w:t>with oddball</w:t>
+            </w:r>
+            <w:r>
+              <w:t xml:space="preserve"> </w:t>
+            </w:r>
+            <w:proofErr w:type="spellStart"/>
+            <w:r>
+              <w:t>gunID</w:t>
+            </w:r>
+            <w:proofErr w:type="spellEnd"/>
+          </w:p>
+        </w:tc>
+        <w:tc>
+          <w:tcPr>
+            <w:tcW w:w="3117" w:type="dxa"/>
+          </w:tcPr>
+          <w:p>
+            <w:pPr>
+              <w:tabs>
+                <w:tab w:val="center" w:pos="1450"/>
+              </w:tabs>
+            </w:pPr>
+            <w:proofErr w:type="spellStart"/>
+            <w:r>
+              <w:t>GunI</w:t>
+            </w:r>
+            <w:r>
+              <w:t>D</w:t>
+            </w:r>
+            <w:proofErr w:type="spellEnd"/>
+            <w:r>
+              <w:t xml:space="preserve"> 1-16</w:t>
+            </w:r>
+          </w:p>
+        </w:tc>
+      </w:tr>
+      <w:tr>
+        <w:tc>
+          <w:tcPr>
+            <w:tcW w:w="3116" w:type="dxa"/>
+          </w:tcPr>
+          <w:p>
+            <w:r>
+              <w:t>3-19</w:t>
+            </w:r>
+          </w:p>
+        </w:tc>
+        <w:tc>
+          <w:tcPr>
+            <w:tcW w:w="3117" w:type="dxa"/>
+          </w:tcPr>
+          <w:p>
+            <w:r>
+              <w:t>Padding</w:t>
+            </w:r>
+          </w:p>
+        </w:tc>
+        <w:tc>
+          <w:tcPr>
+            <w:tcW w:w="3117" w:type="dxa"/>
+          </w:tcPr>
+          <w:p>
+            <w:pPr>
+              <w:tabs>
+                <w:tab w:val="center" w:pos="1450"/>
+              </w:tabs>
+            </w:pPr>
+            <w:r>
+              <w:t>0</w:t>
+            </w:r>
+          </w:p>
+        </w:tc>
+      </w:tr>
+    </w:tbl>
+    <w:p>
+      <w:pPr>
+        <w:ind w:left="720"/>
+      </w:pPr>
+    </w:p>
+    <w:p>
+      <w:pPr>
+        <w:pStyle w:val="ListParagraph"/>
+        <w:numPr>
+          <w:ilvl w:val="0"/>
+          <w:numId w:val="4"/>
+        </w:numPr>
+      </w:pPr>
+      <w:r>
+        <w:t>Whenever a player loses the oddball, this packet will be sent to the server:</w:t>
+      </w:r>
+    </w:p>
+    <w:tbl>
+      <w:tblPr>
+        <w:tblStyle w:val="TableGrid"/>
+        <w:tblW w:w="0" w:type="auto"/>
+        <w:tblLook w:val="04A0" w:firstRow="1" w:lastRow="0" w:firstColumn="1" w:lastColumn="0" w:noHBand="0" w:noVBand="1"/>
+      </w:tblPr>
+      <w:tblGrid>
+        <w:gridCol w:w="3116"/>
+        <w:gridCol w:w="3117"/>
+        <w:gridCol w:w="3117"/>
+      </w:tblGrid>
+      <w:tr>
+        <w:tc>
+          <w:tcPr>
+            <w:tcW w:w="3116" w:type="dxa"/>
+          </w:tcPr>
+          <w:p>
+            <w:pPr>
+              <w:jc w:val="center"/>
+            </w:pPr>
+            <w:r>
+              <w:t>Byte#</w:t>
+            </w:r>
+          </w:p>
+        </w:tc>
+        <w:tc>
+          <w:tcPr>
+            <w:tcW w:w="3117" w:type="dxa"/>
+          </w:tcPr>
+          <w:p>
+            <w:r>
+              <w:t>Purpose</w:t>
+            </w:r>
+          </w:p>
+        </w:tc>
+        <w:tc>
+          <w:tcPr>
+            <w:tcW w:w="3117" w:type="dxa"/>
+          </w:tcPr>
+          <w:p>
+            <w:r>
+              <w:t>Possible values</w:t>
+            </w:r>
+          </w:p>
+        </w:tc>
+      </w:tr>
+      <w:tr>
+        <w:tc>
+          <w:tcPr>
+            <w:tcW w:w="3116" w:type="dxa"/>
+          </w:tcPr>
+          <w:p>
+            <w:r>
+              <w:t>0</w:t>
+            </w:r>
+          </w:p>
+        </w:tc>
+        <w:tc>
+          <w:tcPr>
+            <w:tcW w:w="3117" w:type="dxa"/>
+          </w:tcPr>
+          <w:p>
+            <w:r>
+              <w:t xml:space="preserve">Client </w:t>
+            </w:r>
+            <w:proofErr w:type="spellStart"/>
+            <w:r>
+              <w:t>commandID</w:t>
+            </w:r>
+            <w:proofErr w:type="spellEnd"/>
+          </w:p>
+        </w:tc>
+        <w:tc>
+          <w:tcPr>
+            <w:tcW w:w="3117" w:type="dxa"/>
+          </w:tcPr>
+          <w:p>
+            <w:pPr>
+              <w:tabs>
+                <w:tab w:val="center" w:pos="1450"/>
+              </w:tabs>
+            </w:pPr>
+            <w:r>
+              <w:t>8</w:t>
+            </w:r>
+            <w:r>
+              <w:tab/>
+            </w:r>
+          </w:p>
+        </w:tc>
+      </w:tr>
+      <w:tr>
+        <w:tc>
+          <w:tcPr>
+            <w:tcW w:w="3116" w:type="dxa"/>
+          </w:tcPr>
+          <w:p>
+            <w:r>
+              <w:t>1</w:t>
+            </w:r>
+          </w:p>
+        </w:tc>
+        <w:tc>
+          <w:tcPr>
+            <w:tcW w:w="3117" w:type="dxa"/>
+          </w:tcPr>
+          <w:p>
+            <w:r>
+              <w:t xml:space="preserve">Player </w:t>
+            </w:r>
+            <w:r>
+              <w:t>oddball lost</w:t>
+            </w:r>
+            <w:r>
+              <w:t xml:space="preserve"> </w:t>
+            </w:r>
+            <w:proofErr w:type="spellStart"/>
+            <w:r>
+              <w:t>gunID</w:t>
+            </w:r>
+            <w:proofErr w:type="spellEnd"/>
+          </w:p>
+        </w:tc>
+        <w:tc>
+          <w:tcPr>
+            <w:tcW w:w="3117" w:type="dxa"/>
+          </w:tcPr>
+          <w:p>
+            <w:pPr>
+              <w:tabs>
+                <w:tab w:val="center" w:pos="1450"/>
+              </w:tabs>
+            </w:pPr>
+            <w:proofErr w:type="spellStart"/>
+            <w:r>
+              <w:t>GunID</w:t>
+            </w:r>
+            <w:proofErr w:type="spellEnd"/>
+            <w:r>
+              <w:t xml:space="preserve"> 1-16</w:t>
+            </w:r>
+          </w:p>
+        </w:tc>
+      </w:tr>
+      <w:tr>
+        <w:tc>
+          <w:tcPr>
+            <w:tcW w:w="3116" w:type="dxa"/>
+          </w:tcPr>
+          <w:p>
+            <w:r>
+              <w:t>3-19</w:t>
+            </w:r>
+          </w:p>
+        </w:tc>
+        <w:tc>
+          <w:tcPr>
+            <w:tcW w:w="3117" w:type="dxa"/>
+          </w:tcPr>
+          <w:p>
+            <w:r>
+              <w:t>Padding</w:t>
+            </w:r>
+          </w:p>
+        </w:tc>
+        <w:tc>
+          <w:tcPr>
+            <w:tcW w:w="3117" w:type="dxa"/>
+          </w:tcPr>
+          <w:p>
+            <w:pPr>
+              <w:tabs>
+                <w:tab w:val="center" w:pos="1450"/>
+              </w:tabs>
+            </w:pPr>
+            <w:r>
+              <w:t>0</w:t>
+            </w:r>
+          </w:p>
+        </w:tc>
+      </w:tr>
+    </w:tbl>
+    <w:p>
+      <w:pPr>
+        <w:ind w:left="720"/>
+      </w:pPr>
+      <w:r>
+        <w:t>The server will then send this to all clients:</w:t>
+      </w:r>
+    </w:p>
+    <w:tbl>
+      <w:tblPr>
+        <w:tblStyle w:val="TableGrid"/>
+        <w:tblW w:w="0" w:type="auto"/>
+        <w:tblLook w:val="04A0" w:firstRow="1" w:lastRow="0" w:firstColumn="1" w:lastColumn="0" w:noHBand="0" w:noVBand="1"/>
+      </w:tblPr>
+      <w:tblGrid>
+        <w:gridCol w:w="3116"/>
+        <w:gridCol w:w="3117"/>
+        <w:gridCol w:w="3117"/>
+      </w:tblGrid>
+      <w:tr>
+        <w:tc>
+          <w:tcPr>
+            <w:tcW w:w="3116" w:type="dxa"/>
+          </w:tcPr>
+          <w:p>
+            <w:r>
+              <w:t>Byte#</w:t>
+            </w:r>
+          </w:p>
+        </w:tc>
+        <w:tc>
+          <w:tcPr>
+            <w:tcW w:w="3117" w:type="dxa"/>
+          </w:tcPr>
+          <w:p>
+            <w:r>
+              <w:t>Purpose</w:t>
+            </w:r>
+          </w:p>
+        </w:tc>
+        <w:tc>
+          <w:tcPr>
+            <w:tcW w:w="3117" w:type="dxa"/>
+          </w:tcPr>
+          <w:p>
+            <w:r>
+              <w:t>Possible values</w:t>
+            </w:r>
+          </w:p>
+        </w:tc>
+      </w:tr>
+      <w:tr>
+        <w:tc>
+          <w:tcPr>
+            <w:tcW w:w="3116" w:type="dxa"/>
+          </w:tcPr>
+          <w:p>
+            <w:r>
+              <w:t>0</w:t>
+            </w:r>
+          </w:p>
+        </w:tc>
+        <w:tc>
+          <w:tcPr>
+            <w:tcW w:w="3117" w:type="dxa"/>
+          </w:tcPr>
+          <w:p>
+            <w:r>
+              <w:t xml:space="preserve">Server </w:t>
+            </w:r>
+            <w:proofErr w:type="spellStart"/>
+            <w:r>
+              <w:t>commandID</w:t>
+            </w:r>
+            <w:proofErr w:type="spellEnd"/>
+          </w:p>
+        </w:tc>
+        <w:tc>
+          <w:tcPr>
+            <w:tcW w:w="3117" w:type="dxa"/>
+          </w:tcPr>
+          <w:p>
+            <w:pPr>
+              <w:tabs>
+                <w:tab w:val="center" w:pos="1450"/>
+              </w:tabs>
+            </w:pPr>
+            <w:r>
+              <w:t>1</w:t>
+            </w:r>
+            <w:r>
+              <w:t>1</w:t>
+            </w:r>
+            <w:r>
+              <w:tab/>
+            </w:r>
+          </w:p>
+        </w:tc>
+      </w:tr>
+      <w:tr>
+        <w:tc>
+          <w:tcPr>
+            <w:tcW w:w="3116" w:type="dxa"/>
+          </w:tcPr>
+          <w:p>
+            <w:r>
+              <w:t>1</w:t>
+            </w:r>
+          </w:p>
+        </w:tc>
+        <w:tc>
+          <w:tcPr>
+            <w:tcW w:w="3117" w:type="dxa"/>
+          </w:tcPr>
+          <w:p>
+            <w:r>
+              <w:t xml:space="preserve">Player </w:t>
+            </w:r>
+            <w:r>
+              <w:t>oddball lost</w:t>
+            </w:r>
+            <w:r>
+              <w:t xml:space="preserve"> </w:t>
+            </w:r>
+            <w:proofErr w:type="spellStart"/>
+            <w:r>
+              <w:t>gunID</w:t>
+            </w:r>
+            <w:proofErr w:type="spellEnd"/>
+          </w:p>
+        </w:tc>
+        <w:tc>
+          <w:tcPr>
+            <w:tcW w:w="3117" w:type="dxa"/>
+          </w:tcPr>
+          <w:p>
+            <w:pPr>
+              <w:tabs>
+                <w:tab w:val="center" w:pos="1450"/>
+              </w:tabs>
+            </w:pPr>
+            <w:proofErr w:type="spellStart"/>
+            <w:r>
+              <w:t>GunID</w:t>
+            </w:r>
+            <w:proofErr w:type="spellEnd"/>
+            <w:r>
+              <w:t xml:space="preserve"> 1-16</w:t>
+            </w:r>
+          </w:p>
+        </w:tc>
+      </w:tr>
+      <w:tr>
+        <w:tc>
+          <w:tcPr>
+            <w:tcW w:w="3116" w:type="dxa"/>
+          </w:tcPr>
+          <w:p>
+            <w:r>
+              <w:t>3-19</w:t>
+            </w:r>
+          </w:p>
+        </w:tc>
+        <w:tc>
+          <w:tcPr>
+            <w:tcW w:w="3117" w:type="dxa"/>
+          </w:tcPr>
+          <w:p>
+            <w:r>
+              <w:t>Padding</w:t>
+            </w:r>
+          </w:p>
+        </w:tc>
+        <w:tc>
+          <w:tcPr>
+            <w:tcW w:w="3117" w:type="dxa"/>
+          </w:tcPr>
+          <w:p>
+            <w:pPr>
+              <w:tabs>
+                <w:tab w:val="center" w:pos="1450"/>
+              </w:tabs>
+            </w:pPr>
+            <w:r>
+              <w:t>0</w:t>
+            </w:r>
+          </w:p>
+        </w:tc>
+      </w:tr>
+    </w:tbl>
+    <w:p>
+      <w:pPr>
+        <w:pStyle w:val="ListParagraph"/>
+      </w:pPr>
+    </w:p>
+    <w:p>
+      <w:pPr>
+        <w:pStyle w:val="ListParagraph"/>
+        <w:numPr>
+          <w:ilvl w:val="0"/>
+          <w:numId w:val="4"/>
+        </w:numPr>
+      </w:pPr>
+      <w:r>
+        <w:t>When a player’s score increases</w:t>
+      </w:r>
+      <w:r>
+        <w:t>, this packet will be sent to the server:</w:t>
+      </w:r>
+    </w:p>
+    <w:tbl>
+      <w:tblPr>
+        <w:tblStyle w:val="TableGrid"/>
+        <w:tblW w:w="0" w:type="auto"/>
+        <w:tblLook w:val="04A0" w:firstRow="1" w:lastRow="0" w:firstColumn="1" w:lastColumn="0" w:noHBand="0" w:noVBand="1"/>
+      </w:tblPr>
+      <w:tblGrid>
+        <w:gridCol w:w="3116"/>
+        <w:gridCol w:w="3117"/>
+        <w:gridCol w:w="3117"/>
+      </w:tblGrid>
+      <w:tr>
+        <w:tc>
+          <w:tcPr>
+            <w:tcW w:w="3116" w:type="dxa"/>
+          </w:tcPr>
+          <w:p>
+            <w:r>
+              <w:t>Byte#</w:t>
+            </w:r>
+          </w:p>
+        </w:tc>
+        <w:tc>
+          <w:tcPr>
+            <w:tcW w:w="3117" w:type="dxa"/>
+          </w:tcPr>
+          <w:p>
+            <w:r>
+              <w:t>Purpose</w:t>
+            </w:r>
+          </w:p>
+        </w:tc>
+        <w:tc>
+          <w:tcPr>
+            <w:tcW w:w="3117" w:type="dxa"/>
+          </w:tcPr>
+          <w:p>
+            <w:r>
+              <w:t>Possible values</w:t>
+            </w:r>
+          </w:p>
+        </w:tc>
+      </w:tr>
+      <w:tr>
+        <w:tc>
+          <w:tcPr>
+            <w:tcW w:w="3116" w:type="dxa"/>
+          </w:tcPr>
+          <w:p>
+            <w:r>
+              <w:t>0</w:t>
+            </w:r>
+          </w:p>
+        </w:tc>
+        <w:tc>
+          <w:tcPr>
+            <w:tcW w:w="3117" w:type="dxa"/>
+          </w:tcPr>
+          <w:p>
+            <w:r>
+              <w:t xml:space="preserve">Client </w:t>
+            </w:r>
+            <w:proofErr w:type="spellStart"/>
+            <w:r>
+              <w:t>commandID</w:t>
+            </w:r>
+            <w:proofErr w:type="spellEnd"/>
+          </w:p>
+        </w:tc>
+        <w:tc>
+          <w:tcPr>
+            <w:tcW w:w="3117" w:type="dxa"/>
+          </w:tcPr>
+          <w:p>
+            <w:pPr>
+              <w:tabs>
+                <w:tab w:val="center" w:pos="1450"/>
+              </w:tabs>
+            </w:pPr>
+            <w:r>
+              <w:t>9</w:t>
+            </w:r>
+            <w:r>
+              <w:tab/>
+            </w:r>
+          </w:p>
+        </w:tc>
+      </w:tr>
+      <w:tr>
+        <w:tc>
+          <w:tcPr>
+            <w:tcW w:w="3116" w:type="dxa"/>
+          </w:tcPr>
+          <w:p>
+            <w:r>
+              <w:t>1</w:t>
+            </w:r>
+          </w:p>
+        </w:tc>
+        <w:tc>
+          <w:tcPr>
+            <w:tcW w:w="3117" w:type="dxa"/>
+          </w:tcPr>
+          <w:p>
+            <w:r>
+              <w:t xml:space="preserve">Player score increase </w:t>
+            </w:r>
+            <w:proofErr w:type="spellStart"/>
+            <w:r>
+              <w:t>gunID</w:t>
+            </w:r>
+            <w:proofErr w:type="spellEnd"/>
+          </w:p>
+        </w:tc>
+        <w:tc>
+          <w:tcPr>
+            <w:tcW w:w="3117" w:type="dxa"/>
+          </w:tcPr>
+          <w:p>
+            <w:pPr>
+              <w:tabs>
+                <w:tab w:val="center" w:pos="1450"/>
+              </w:tabs>
+            </w:pPr>
+            <w:proofErr w:type="spellStart"/>
+            <w:r>
+              <w:t>GunID</w:t>
+            </w:r>
+            <w:proofErr w:type="spellEnd"/>
+            <w:r>
+              <w:t xml:space="preserve"> 1-16</w:t>
+            </w:r>
+          </w:p>
+        </w:tc>
+      </w:tr>
+      <w:tr>
+        <w:tc>
+          <w:tcPr>
+            <w:tcW w:w="3116" w:type="dxa"/>
+          </w:tcPr>
+          <w:p>
+            <w:r>
+              <w:lastRenderedPageBreak/>
+              <w:t>3-19</w:t>
+            </w:r>
+          </w:p>
+        </w:tc>
+        <w:tc>
+          <w:tcPr>
+            <w:tcW w:w="3117" w:type="dxa"/>
+          </w:tcPr>
+          <w:p>
+            <w:r>
+              <w:t>Padding</w:t>
+            </w:r>
+          </w:p>
+        </w:tc>
+        <w:tc>
+          <w:tcPr>
+            <w:tcW w:w="3117" w:type="dxa"/>
+          </w:tcPr>
+          <w:p>
+            <w:pPr>
+              <w:tabs>
+                <w:tab w:val="center" w:pos="1450"/>
+              </w:tabs>
+            </w:pPr>
+            <w:r>
+              <w:t>0</w:t>
+            </w:r>
+          </w:p>
+        </w:tc>
+      </w:tr>
+    </w:tbl>
+    <w:p>
+      <w:pPr>
+        <w:ind w:left="720"/>
+      </w:pPr>
+      <w:r>
+        <w:t>The server will then send this to all clients:</w:t>
+      </w:r>
+    </w:p>
+    <w:tbl>
+      <w:tblPr>
+        <w:tblStyle w:val="TableGrid"/>
+        <w:tblW w:w="0" w:type="auto"/>
+        <w:tblLook w:val="04A0" w:firstRow="1" w:lastRow="0" w:firstColumn="1" w:lastColumn="0" w:noHBand="0" w:noVBand="1"/>
+      </w:tblPr>
+      <w:tblGrid>
+        <w:gridCol w:w="3116"/>
+        <w:gridCol w:w="3117"/>
+        <w:gridCol w:w="3117"/>
+      </w:tblGrid>
+      <w:tr>
+        <w:tc>
+          <w:tcPr>
+            <w:tcW w:w="3116" w:type="dxa"/>
+          </w:tcPr>
+          <w:p>
+            <w:r>
+              <w:t>Byte#</w:t>
+            </w:r>
+          </w:p>
+        </w:tc>
+        <w:tc>
+          <w:tcPr>
+            <w:tcW w:w="3117" w:type="dxa"/>
+          </w:tcPr>
+          <w:p>
+            <w:r>
+              <w:t>Purpose</w:t>
+            </w:r>
+          </w:p>
+        </w:tc>
+        <w:tc>
+          <w:tcPr>
+            <w:tcW w:w="3117" w:type="dxa"/>
+          </w:tcPr>
+          <w:p>
+            <w:r>
+              <w:t>Possible values</w:t>
+            </w:r>
+          </w:p>
+        </w:tc>
+      </w:tr>
+      <w:tr>
+        <w:tc>
+          <w:tcPr>
+            <w:tcW w:w="3116" w:type="dxa"/>
+          </w:tcPr>
+          <w:p>
+            <w:r>
+              <w:t>0</w:t>
+            </w:r>
+          </w:p>
+        </w:tc>
+        <w:tc>
+          <w:tcPr>
+            <w:tcW w:w="3117" w:type="dxa"/>
+          </w:tcPr>
+          <w:p>
+            <w:r>
+              <w:t xml:space="preserve">Server </w:t>
+            </w:r>
+            <w:proofErr w:type="spellStart"/>
+            <w:r>
+              <w:t>commandID</w:t>
+            </w:r>
+            <w:proofErr w:type="spellEnd"/>
+          </w:p>
+        </w:tc>
+        <w:tc>
+          <w:tcPr>
+            <w:tcW w:w="3117" w:type="dxa"/>
+          </w:tcPr>
+          <w:p>
+            <w:pPr>
+              <w:tabs>
+                <w:tab w:val="center" w:pos="1450"/>
+              </w:tabs>
+            </w:pPr>
+            <w:r>
+              <w:t>1</w:t>
+            </w:r>
+            <w:r>
+              <w:t>2</w:t>
+            </w:r>
+            <w:r>
+              <w:tab/>
+            </w:r>
+          </w:p>
+        </w:tc>
+      </w:tr>
+      <w:tr>
+        <w:tc>
+          <w:tcPr>
+            <w:tcW w:w="3116" w:type="dxa"/>
+          </w:tcPr>
+          <w:p>
+            <w:r>
+              <w:t>1</w:t>
+            </w:r>
+          </w:p>
+        </w:tc>
+        <w:tc>
+          <w:tcPr>
+            <w:tcW w:w="3117" w:type="dxa"/>
+          </w:tcPr>
+          <w:p>
+            <w:r>
+              <w:t xml:space="preserve">Player score increase </w:t>
+            </w:r>
+            <w:proofErr w:type="spellStart"/>
+            <w:r>
+              <w:t>gunID</w:t>
+            </w:r>
+            <w:proofErr w:type="spellEnd"/>
+          </w:p>
+        </w:tc>
+        <w:tc>
+          <w:tcPr>
+            <w:tcW w:w="3117" w:type="dxa"/>
+          </w:tcPr>
+          <w:p>
+            <w:pPr>
+              <w:tabs>
+                <w:tab w:val="center" w:pos="1450"/>
+              </w:tabs>
+            </w:pPr>
+            <w:proofErr w:type="spellStart"/>
+            <w:r>
+              <w:t>GunID</w:t>
+            </w:r>
+            <w:proofErr w:type="spellEnd"/>
+            <w:r>
+              <w:t xml:space="preserve"> 1-16</w:t>
+            </w:r>
+          </w:p>
+        </w:tc>
+      </w:tr>
+      <w:tr>
+        <w:tc>
+          <w:tcPr>
+            <w:tcW w:w="3116" w:type="dxa"/>
+          </w:tcPr>
+          <w:p>
+            <w:r>
+              <w:t>3-19</w:t>
+            </w:r>
+          </w:p>
+        </w:tc>
+        <w:tc>
+          <w:tcPr>
+            <w:tcW w:w="3117" w:type="dxa"/>
+          </w:tcPr>
+          <w:p>
+            <w:r>
+              <w:t>Padding</w:t>
+            </w:r>
+          </w:p>
+        </w:tc>
+        <w:tc>
+          <w:tcPr>
+            <w:tcW w:w="3117" w:type="dxa"/>
+          </w:tcPr>
+          <w:p>
+            <w:pPr>
+              <w:tabs>
+                <w:tab w:val="center" w:pos="1450"/>
+              </w:tabs>
+            </w:pPr>
+            <w:r>
+              <w:t>0</w:t>
+            </w:r>
+          </w:p>
+        </w:tc>
+      </w:tr>
+    </w:tbl>
+    <w:p>
+      <w:pPr>
+        <w:pStyle w:val="ListParagraph"/>
+      </w:pPr>
+    </w:p>
+    <w:p>
+      <w:pPr>
+        <w:pStyle w:val="ListParagraph"/>
+        <w:numPr>
+          <w:ilvl w:val="0"/>
+          <w:numId w:val="4"/>
+        </w:numPr>
+      </w:pPr>
+      <w:r>
+        <w:t xml:space="preserve">If the game ends by players reaching the kill limit or time limit, the </w:t>
+      </w:r>
+      <w:r>
+        <w:t>admin</w:t>
+      </w:r>
+      <w:r>
+        <w:t xml:space="preserve"> will send this message to the server:</w:t>
+      </w:r>
+    </w:p>
+    <w:p>
+      <w:pPr>
+        <w:pStyle w:val="ListParagraph"/>
+      </w:pPr>
+    </w:p>
+    <w:tbl>
+      <w:tblPr>
+        <w:tblStyle w:val="TableGrid"/>
+        <w:tblW w:w="0" w:type="auto"/>
+        <w:tblLook w:val="04A0" w:firstRow="1" w:lastRow="0" w:firstColumn="1" w:lastColumn="0" w:noHBand="0" w:noVBand="1"/>
+      </w:tblPr>
+      <w:tblGrid>
+        <w:gridCol w:w="3116"/>
+        <w:gridCol w:w="3117"/>
+        <w:gridCol w:w="3117"/>
+      </w:tblGrid>
+      <w:tr>
+        <w:tc>
+          <w:tcPr>
+            <w:tcW w:w="3116" w:type="dxa"/>
+          </w:tcPr>
+          <w:p>
+            <w:r>
+              <w:t>Byte#</w:t>
+            </w:r>
+          </w:p>
+        </w:tc>
+        <w:tc>
+          <w:tcPr>
+            <w:tcW w:w="3117" w:type="dxa"/>
+          </w:tcPr>
+          <w:p>
+            <w:r>
+              <w:t>Purpose</w:t>
+            </w:r>
+          </w:p>
+        </w:tc>
+        <w:tc>
+          <w:tcPr>
+            <w:tcW w:w="3117" w:type="dxa"/>
+          </w:tcPr>
+          <w:p>
+            <w:r>
+              <w:t>Possible values</w:t>
+            </w:r>
+          </w:p>
+        </w:tc>
+      </w:tr>
+      <w:tr>
+        <w:tc>
+          <w:tcPr>
+            <w:tcW w:w="3116" w:type="dxa"/>
+          </w:tcPr>
+          <w:p>
+            <w:r>
+              <w:t>0</w:t>
+            </w:r>
+          </w:p>
+        </w:tc>
+        <w:tc>
+          <w:tcPr>
+            <w:tcW w:w="3117" w:type="dxa"/>
+          </w:tcPr>
+          <w:p>
+            <w:r>
+              <w:t xml:space="preserve">Client </w:t>
+            </w:r>
+            <w:proofErr w:type="spellStart"/>
+            <w:r>
+              <w:t>commandID</w:t>
+            </w:r>
+            <w:proofErr w:type="spellEnd"/>
+          </w:p>
+        </w:tc>
+        <w:tc>
+          <w:tcPr>
+            <w:tcW w:w="3117" w:type="dxa"/>
+          </w:tcPr>
+          <w:p>
+            <w:r>
+              <w:t>5</w:t>
+            </w:r>
+          </w:p>
+        </w:tc>
+      </w:tr>
+      <w:tr>
+        <w:tc>
+          <w:tcPr>
+            <w:tcW w:w="3116" w:type="dxa"/>
+          </w:tcPr>
+          <w:p>
+            <w:r>
+              <w:t>1-19</w:t>
+            </w:r>
+          </w:p>
+        </w:tc>
+        <w:tc>
+          <w:tcPr>
+            <w:tcW w:w="3117" w:type="dxa"/>
+          </w:tcPr>
+          <w:p>
+            <w:r>
+              <w:t>Padding</w:t>
+            </w:r>
+          </w:p>
+        </w:tc>
+        <w:tc>
+          <w:tcPr>
+            <w:tcW w:w="3117" w:type="dxa"/>
+          </w:tcPr>
+          <w:p>
+            <w:r>
+              <w:t>0</w:t>
+            </w:r>
+          </w:p>
+        </w:tc>
+      </w:tr>
+    </w:tbl>
+    <w:p/>
+    <w:p>
+      <w:r>
+        <w:t>The server will then send this message to all clients to end the game:</w:t>
+      </w:r>
+    </w:p>
+    <w:tbl>
+      <w:tblPr>
+        <w:tblStyle w:val="TableGrid"/>
+        <w:tblW w:w="0" w:type="auto"/>
+        <w:tblLook w:val="04A0" w:firstRow="1" w:lastRow="0" w:firstColumn="1" w:lastColumn="0" w:noHBand="0" w:noVBand="1"/>
+      </w:tblPr>
+      <w:tblGrid>
+        <w:gridCol w:w="3116"/>
+        <w:gridCol w:w="3117"/>
+        <w:gridCol w:w="3117"/>
+      </w:tblGrid>
+      <w:tr>
+        <w:tc>
+          <w:tcPr>
+            <w:tcW w:w="3116" w:type="dxa"/>
+          </w:tcPr>
+          <w:p>
+            <w:r>
+              <w:t>Byte#</w:t>
+            </w:r>
+          </w:p>
+        </w:tc>
+        <w:tc>
+          <w:tcPr>
+            <w:tcW w:w="3117" w:type="dxa"/>
+          </w:tcPr>
+          <w:p>
+            <w:r>
+              <w:t>Purpose</w:t>
+            </w:r>
+          </w:p>
+        </w:tc>
+        <w:tc>
+          <w:tcPr>
+            <w:tcW w:w="3117" w:type="dxa"/>
+          </w:tcPr>
+          <w:p>
+            <w:r>
+              <w:t>Possible values</w:t>
+            </w:r>
+          </w:p>
+        </w:tc>
+      </w:tr>
+      <w:tr>
+        <w:tc>
+          <w:tcPr>
+            <w:tcW w:w="3116" w:type="dxa"/>
+          </w:tcPr>
+          <w:p>
+            <w:r>
+              <w:t>0</w:t>
+            </w:r>
+          </w:p>
+        </w:tc>
+        <w:tc>
+          <w:tcPr>
+            <w:tcW w:w="3117" w:type="dxa"/>
+          </w:tcPr>
+          <w:p>
+            <w:r>
+              <w:t xml:space="preserve">server </w:t>
+            </w:r>
+            <w:proofErr w:type="spellStart"/>
+            <w:r>
+              <w:t>commandID</w:t>
+            </w:r>
+            <w:proofErr w:type="spellEnd"/>
+          </w:p>
+        </w:tc>
+        <w:tc>
+          <w:tcPr>
+            <w:tcW w:w="3117" w:type="dxa"/>
+          </w:tcPr>
+          <w:p>
+            <w:r>
+              <w:t>8</w:t>
+            </w:r>
+          </w:p>
+        </w:tc>
+      </w:tr>
+      <w:tr>
+        <w:tc>
+          <w:tcPr>
+            <w:tcW w:w="3116" w:type="dxa"/>
+          </w:tcPr>
+          <w:p>
+            <w:r>
+              <w:t>1-19</w:t>
+            </w:r>
+          </w:p>
+        </w:tc>
+        <w:tc>
+          <w:tcPr>
+            <w:tcW w:w="3117" w:type="dxa"/>
+          </w:tcPr>
+          <w:p>
+            <w:r>
+              <w:t>Padding</w:t>
+            </w:r>
+          </w:p>
+        </w:tc>
+        <w:tc>
+          <w:tcPr>
+            <w:tcW w:w="3117" w:type="dxa"/>
+          </w:tcPr>
+          <w:p>
+            <w:r>
+              <w:t>0</w:t>
+            </w:r>
+          </w:p>
+        </w:tc>
+      </w:tr>
+    </w:tbl>
+    <w:p/>
+    <w:p/>
+    <w:p>
+      <w:r>
+        <w:t>If a player disconnects, forcibly or otherwise, the server will send a message to all clients to remove that player off their lists:</w:t>
+      </w:r>
+    </w:p>
+    <w:tbl>
+      <w:tblPr>
+        <w:tblStyle w:val="TableGrid"/>
+        <w:tblW w:w="0" w:type="auto"/>
+        <w:tblLook w:val="04A0" w:firstRow="1" w:lastRow="0" w:firstColumn="1" w:lastColumn="0" w:noHBand="0" w:noVBand="1"/>
+      </w:tblPr>
+      <w:tblGrid>
+        <w:gridCol w:w="3116"/>
+        <w:gridCol w:w="3117"/>
+        <w:gridCol w:w="3117"/>
+      </w:tblGrid>
+      <w:tr>
+        <w:tc>
+          <w:tcPr>
+            <w:tcW w:w="3116" w:type="dxa"/>
+          </w:tcPr>
+          <w:p>
+            <w:r>
+              <w:t>Byte#</w:t>
+            </w:r>
+          </w:p>
+        </w:tc>
+        <w:tc>
+          <w:tcPr>
+            <w:tcW w:w="3117" w:type="dxa"/>
+          </w:tcPr>
+          <w:p>
+            <w:r>
+              <w:t>Purpose</w:t>
+            </w:r>
+          </w:p>
+        </w:tc>
+        <w:tc>
+          <w:tcPr>
+            <w:tcW w:w="3117" w:type="dxa"/>
+          </w:tcPr>
+          <w:p>
+            <w:r>
+              <w:t>Possible values</w:t>
+            </w:r>
+          </w:p>
+        </w:tc>
+      </w:tr>
+      <w:tr>
+        <w:tc>
+          <w:tcPr>
+            <w:tcW w:w="3116" w:type="dxa"/>
+          </w:tcPr>
+          <w:p>
+            <w:r>
+              <w:t>0</w:t>
+            </w:r>
+          </w:p>
+        </w:tc>
+        <w:tc>
+          <w:tcPr>
+            <w:tcW w:w="3117" w:type="dxa"/>
+          </w:tcPr>
+          <w:p>
+            <w:r>
+              <w:t xml:space="preserve">Server </w:t>
+            </w:r>
+            <w:proofErr w:type="spellStart"/>
+            <w:r>
+              <w:t>commandID</w:t>
+            </w:r>
+            <w:proofErr w:type="spellEnd"/>
           </w:p>
         </w:tc>
         <w:tc>
@@ -3391,8 +5445,13 @@
           </w:tcPr>
           <w:p>
             <w:r>
-              <w:t>Disconnected player’s gunID</w:t>
-            </w:r>
+              <w:t xml:space="preserve">Disconnected player’s </w:t>
+            </w:r>
+            <w:proofErr w:type="spellStart"/>
+            <w:r>
+              <w:t>gunID</w:t>
+            </w:r>
+            <w:proofErr w:type="spellEnd"/>
           </w:p>
         </w:tc>
         <w:tc>
@@ -3471,19 +5530,17 @@
     <w:p/>
     <w:p/>
     <w:p/>
-    <w:p/>
-    <w:p/>
-    <w:p/>
-    <w:p/>
-    <w:p/>
-    <w:p/>
-    <w:p/>
-    <w:p/>
-    <w:p/>
-    <w:p/>
     <w:p>
       <w:r>
-        <w:t>Possible client commandIDs:</w:t>
+        <w:t xml:space="preserve">Possible client </w:t>
+      </w:r>
+      <w:proofErr w:type="spellStart"/>
+      <w:r>
+        <w:t>commandIDs</w:t>
+      </w:r>
+      <w:proofErr w:type="spellEnd"/>
+      <w:r>
+        <w:t>:</w:t>
       </w:r>
     </w:p>
     <w:p/>
@@ -3661,6 +5718,94 @@
           </w:tcPr>
           <w:p>
             <w:r>
+              <w:t>6</w:t>
+            </w:r>
+          </w:p>
+        </w:tc>
+        <w:tc>
+          <w:tcPr>
+            <w:tcW w:w="4675" w:type="dxa"/>
+          </w:tcPr>
+          <w:p>
+            <w:r>
+              <w:t>Time sync</w:t>
+            </w:r>
+          </w:p>
+        </w:tc>
+      </w:tr>
+      <w:tr>
+        <w:tc>
+          <w:tcPr>
+            <w:tcW w:w="4675" w:type="dxa"/>
+          </w:tcPr>
+          <w:p>
+            <w:r>
+              <w:t>7</w:t>
+            </w:r>
+          </w:p>
+        </w:tc>
+        <w:tc>
+          <w:tcPr>
+            <w:tcW w:w="4675" w:type="dxa"/>
+          </w:tcPr>
+          <w:p>
+            <w:r>
+              <w:t>Oddball received</w:t>
+            </w:r>
+          </w:p>
+        </w:tc>
+      </w:tr>
+      <w:tr>
+        <w:tc>
+          <w:tcPr>
+            <w:tcW w:w="4675" w:type="dxa"/>
+          </w:tcPr>
+          <w:p>
+            <w:r>
+              <w:t>8</w:t>
+            </w:r>
+          </w:p>
+        </w:tc>
+        <w:tc>
+          <w:tcPr>
+            <w:tcW w:w="4675" w:type="dxa"/>
+          </w:tcPr>
+          <w:p>
+            <w:r>
+              <w:t>Oddball lost</w:t>
+            </w:r>
+          </w:p>
+        </w:tc>
+      </w:tr>
+      <w:tr>
+        <w:tc>
+          <w:tcPr>
+            <w:tcW w:w="4675" w:type="dxa"/>
+          </w:tcPr>
+          <w:p>
+            <w:r>
+              <w:t>9</w:t>
+            </w:r>
+          </w:p>
+        </w:tc>
+        <w:tc>
+          <w:tcPr>
+            <w:tcW w:w="4675" w:type="dxa"/>
+          </w:tcPr>
+          <w:p>
+            <w:r>
+              <w:t>Score increase</w:t>
+            </w:r>
+          </w:p>
+        </w:tc>
+      </w:tr>
+      <w:tr>
+        <w:tc>
+          <w:tcPr>
+            <w:tcW w:w="4675" w:type="dxa"/>
+          </w:tcPr>
+          <w:p>
+            <w:r>
               <w:t>253</w:t>
             </w:r>
           </w:p>
@@ -3724,8 +5869,13 @@
     <w:p/>
     <w:p>
       <w:r>
-        <w:t>Possible server commandIDs</w:t>
-      </w:r>
+        <w:t xml:space="preserve">Possible server </w:t>
+      </w:r>
+      <w:proofErr w:type="spellStart"/>
+      <w:r>
+        <w:t>commandIDs</w:t>
+      </w:r>
+      <w:proofErr w:type="spellEnd"/>
     </w:p>
     <w:p/>
     <w:tbl>
@@ -3868,6 +6018,9 @@
           </w:tcPr>
           <w:p>
             <w:r>
+              <w:t xml:space="preserve">Player has disconnected from server; </w:t>
+            </w:r>
+            <w:r>
               <w:t xml:space="preserve">Delete </w:t>
             </w:r>
             <w:r>
@@ -3966,6 +6119,95 @@
           <w:p>
             <w:r>
               <w:t>Game end</w:t>
+            </w:r>
+          </w:p>
+        </w:tc>
+      </w:tr>
+      <w:tr>
+        <w:tc>
+          <w:tcPr>
+            <w:tcW w:w="4675" w:type="dxa"/>
+          </w:tcPr>
+          <w:p>
+            <w:r>
+              <w:lastRenderedPageBreak/>
+              <w:t>9</w:t>
+            </w:r>
+          </w:p>
+        </w:tc>
+        <w:tc>
+          <w:tcPr>
+            <w:tcW w:w="4675" w:type="dxa"/>
+          </w:tcPr>
+          <w:p>
+            <w:r>
+              <w:t>Time sync</w:t>
+            </w:r>
+          </w:p>
+        </w:tc>
+      </w:tr>
+      <w:tr>
+        <w:tc>
+          <w:tcPr>
+            <w:tcW w:w="4675" w:type="dxa"/>
+          </w:tcPr>
+          <w:p>
+            <w:r>
+              <w:t>10</w:t>
+            </w:r>
+          </w:p>
+        </w:tc>
+        <w:tc>
+          <w:tcPr>
+            <w:tcW w:w="4675" w:type="dxa"/>
+          </w:tcPr>
+          <w:p>
+            <w:r>
+              <w:t>Oddball received</w:t>
+            </w:r>
+          </w:p>
+        </w:tc>
+      </w:tr>
+      <w:tr>
+        <w:tc>
+          <w:tcPr>
+            <w:tcW w:w="4675" w:type="dxa"/>
+          </w:tcPr>
+          <w:p>
+            <w:r>
+              <w:t>11</w:t>
+            </w:r>
+          </w:p>
+        </w:tc>
+        <w:tc>
+          <w:tcPr>
+            <w:tcW w:w="4675" w:type="dxa"/>
+          </w:tcPr>
+          <w:p>
+            <w:r>
+              <w:t>Oddball lost</w:t>
+            </w:r>
+          </w:p>
+        </w:tc>
+      </w:tr>
+      <w:tr>
+        <w:tc>
+          <w:tcPr>
+            <w:tcW w:w="4675" w:type="dxa"/>
+          </w:tcPr>
+          <w:p>
+            <w:r>
+              <w:t>12</w:t>
+            </w:r>
+          </w:p>
+        </w:tc>
+        <w:tc>
+          <w:tcPr>
+            <w:tcW w:w="4675" w:type="dxa"/>
+          </w:tcPr>
+          <w:p>
+            <w:r>
+              <w:t>Score increase</w:t>
             </w:r>
           </w:p>
         </w:tc>
@@ -4681,6 +6923,92 @@
     </w:lvl>
   </w:abstractNum>
   <w:abstractNum w:abstractNumId="6" w15:restartNumberingAfterBreak="0">
+    <w:nsid w:val="6D756C95"/>
+    <w:multiLevelType w:val="hybridMultilevel"/>
+    <w:tmpl w:val="25A6C3D8"/>
+    <w:lvl w:ilvl="0" w:tplc="0409000F">
+      <w:start w:val="1"/>
+      <w:numFmt w:val="decimal"/>
+      <w:lvlText w:val="%1."/>
+      <w:lvlJc w:val="left"/>
+      <w:pPr>
+        <w:ind w:left="720" w:hanging="360"/>
+      </w:pPr>
+    </w:lvl>
+    <w:lvl w:ilvl="1" w:tplc="04090019">
+      <w:start w:val="1"/>
+      <w:numFmt w:val="lowerLetter"/>
+      <w:lvlText w:val="%2."/>
+      <w:lvlJc w:val="left"/>
+      <w:pPr>
+        <w:ind w:left="1440" w:hanging="360"/>
+      </w:pPr>
+    </w:lvl>
+    <w:lvl w:ilvl="2" w:tplc="0409001B">
+      <w:start w:val="1"/>
+      <w:numFmt w:val="lowerRoman"/>
+      <w:lvlText w:val="%3."/>
+      <w:lvlJc w:val="right"/>
+      <w:pPr>
+        <w:ind w:left="2160" w:hanging="180"/>
+      </w:pPr>
+    </w:lvl>
+    <w:lvl w:ilvl="3" w:tplc="0409000F" w:tentative="1">
+      <w:start w:val="1"/>
+      <w:numFmt w:val="decimal"/>
+      <w:lvlText w:val="%4."/>
+      <w:lvlJc w:val="left"/>
+      <w:pPr>
+        <w:ind w:left="2880" w:hanging="360"/>
+      </w:pPr>
+    </w:lvl>
+    <w:lvl w:ilvl="4" w:tplc="04090019" w:tentative="1">
+      <w:start w:val="1"/>
+      <w:numFmt w:val="lowerLetter"/>
+      <w:lvlText w:val="%5."/>
+      <w:lvlJc w:val="left"/>
+      <w:pPr>
+        <w:ind w:left="3600" w:hanging="360"/>
+      </w:pPr>
+    </w:lvl>
+    <w:lvl w:ilvl="5" w:tplc="0409001B" w:tentative="1">
+      <w:start w:val="1"/>
+      <w:numFmt w:val="lowerRoman"/>
+      <w:lvlText w:val="%6."/>
+      <w:lvlJc w:val="right"/>
+      <w:pPr>
+        <w:ind w:left="4320" w:hanging="180"/>
+      </w:pPr>
+    </w:lvl>
+    <w:lvl w:ilvl="6" w:tplc="0409000F" w:tentative="1">
+      <w:start w:val="1"/>
+      <w:numFmt w:val="decimal"/>
+      <w:lvlText w:val="%7."/>
+      <w:lvlJc w:val="left"/>
+      <w:pPr>
+        <w:ind w:left="5040" w:hanging="360"/>
+      </w:pPr>
+    </w:lvl>
+    <w:lvl w:ilvl="7" w:tplc="04090019" w:tentative="1">
+      <w:start w:val="1"/>
+      <w:numFmt w:val="lowerLetter"/>
+      <w:lvlText w:val="%8."/>
+      <w:lvlJc w:val="left"/>
+      <w:pPr>
+        <w:ind w:left="5760" w:hanging="360"/>
+      </w:pPr>
+    </w:lvl>
+    <w:lvl w:ilvl="8" w:tplc="0409001B" w:tentative="1">
+      <w:start w:val="1"/>
+      <w:numFmt w:val="lowerRoman"/>
+      <w:lvlText w:val="%9."/>
+      <w:lvlJc w:val="right"/>
+      <w:pPr>
+        <w:ind w:left="6480" w:hanging="180"/>
+      </w:pPr>
+    </w:lvl>
+  </w:abstractNum>
+  <w:abstractNum w:abstractNumId="7" w15:restartNumberingAfterBreak="0">
     <w:nsid w:val="77956F0F"/>
     <w:multiLevelType w:val="hybridMultilevel"/>
     <w:tmpl w:val="E3B4019E"/>
@@ -4800,7 +7128,7 @@
     <w:abstractNumId w:val="1"/>
   </w:num>
   <w:num w:numId="3">
-    <w:abstractNumId w:val="6"/>
+    <w:abstractNumId w:val="7"/>
   </w:num>
   <w:num w:numId="4">
     <w:abstractNumId w:val="4"/>
@@ -4813,6 +7141,9 @@
   </w:num>
   <w:num w:numId="7">
     <w:abstractNumId w:val="5"/>
+  </w:num>
+  <w:num w:numId="8">
+    <w:abstractNumId w:val="6"/>
   </w:num>
 </w:numbering>
 </file>
@@ -5569,7 +7900,7 @@
 </file>
 
 <file path=customXml/itemProps1.xml><?xml version="1.0" encoding="utf-8"?>
-<ds:datastoreItem xmlns:ds="http://schemas.openxmlformats.org/officeDocument/2006/customXml" ds:itemID="{685D6C11-4698-4C69-84D0-2157A6B351B1}">
+<ds:datastoreItem xmlns:ds="http://schemas.openxmlformats.org/officeDocument/2006/customXml" ds:itemID="{001DE5DD-FACE-465A-B181-9985510CE63A}">
   <ds:schemaRefs>
     <ds:schemaRef ds:uri="http://schemas.openxmlformats.org/officeDocument/2006/bibliography"/>
   </ds:schemaRefs>

</xml_diff>